<commit_message>
Linux Bash Shell Scripting Document Created
</commit_message>
<xml_diff>
--- a/linux/class-notes/5- Linux-Filters & Control Operators.docx
+++ b/linux/class-notes/5- Linux-Filters & Control Operators.docx
@@ -648,7 +648,31 @@
           <w:szCs w:val="24"/>
           <w:lang w:val="en-GB" w:eastAsia="en-GB"/>
         </w:rPr>
-        <w:t>aaron:x:1001:1001:aaron,,,:/home/</w:t>
+        <w:t>aaron:</w:t>
+      </w:r>
+      <w:proofErr w:type="gramStart"/>
+      <w:r>
+        <w:rPr>
+          <w:rFonts w:ascii="Consolas" w:eastAsia="Times New Roman" w:hAnsi="Consolas" w:cs="Courier New"/>
+          <w:noProof w:val="0"/>
+          <w:color w:val="212529"/>
+          <w:sz w:val="24"/>
+          <w:szCs w:val="24"/>
+          <w:lang w:val="en-GB" w:eastAsia="en-GB"/>
+        </w:rPr>
+        <w:t>x:1001:1001</w:t>
+      </w:r>
+      <w:proofErr w:type="gramEnd"/>
+      <w:r>
+        <w:rPr>
+          <w:rFonts w:ascii="Consolas" w:eastAsia="Times New Roman" w:hAnsi="Consolas" w:cs="Courier New"/>
+          <w:noProof w:val="0"/>
+          <w:color w:val="212529"/>
+          <w:sz w:val="24"/>
+          <w:szCs w:val="24"/>
+          <w:lang w:val="en-GB" w:eastAsia="en-GB"/>
+        </w:rPr>
+        <w:t>:aaron,,,:/home/</w:t>
       </w:r>
       <w:proofErr w:type="spellStart"/>
       <w:r>
@@ -725,7 +749,31 @@
           <w:szCs w:val="24"/>
           <w:lang w:val="en-GB" w:eastAsia="en-GB"/>
         </w:rPr>
-        <w:t>james:x:1005:1009:james,,,:/home/</w:t>
+        <w:t>james:</w:t>
+      </w:r>
+      <w:proofErr w:type="gramStart"/>
+      <w:r>
+        <w:rPr>
+          <w:rFonts w:ascii="Consolas" w:eastAsia="Times New Roman" w:hAnsi="Consolas" w:cs="Courier New"/>
+          <w:noProof w:val="0"/>
+          <w:color w:val="212529"/>
+          <w:sz w:val="24"/>
+          <w:szCs w:val="24"/>
+          <w:lang w:val="en-GB" w:eastAsia="en-GB"/>
+        </w:rPr>
+        <w:t>x:1005:1009</w:t>
+      </w:r>
+      <w:proofErr w:type="gramEnd"/>
+      <w:r>
+        <w:rPr>
+          <w:rFonts w:ascii="Consolas" w:eastAsia="Times New Roman" w:hAnsi="Consolas" w:cs="Courier New"/>
+          <w:noProof w:val="0"/>
+          <w:color w:val="212529"/>
+          <w:sz w:val="24"/>
+          <w:szCs w:val="24"/>
+          <w:lang w:val="en-GB" w:eastAsia="en-GB"/>
+        </w:rPr>
+        <w:t>:james,,,:/home/</w:t>
       </w:r>
       <w:proofErr w:type="spellStart"/>
       <w:r>
@@ -802,7 +850,31 @@
           <w:szCs w:val="24"/>
           <w:lang w:val="en-GB" w:eastAsia="en-GB"/>
         </w:rPr>
-        <w:t xml:space="preserve">walter:x:1006:1006:walter </w:t>
+        <w:t>walter:</w:t>
+      </w:r>
+      <w:proofErr w:type="gramStart"/>
+      <w:r>
+        <w:rPr>
+          <w:rFonts w:ascii="Consolas" w:eastAsia="Times New Roman" w:hAnsi="Consolas" w:cs="Courier New"/>
+          <w:noProof w:val="0"/>
+          <w:color w:val="212529"/>
+          <w:sz w:val="24"/>
+          <w:szCs w:val="24"/>
+          <w:lang w:val="en-GB" w:eastAsia="en-GB"/>
+        </w:rPr>
+        <w:t>x:1006:1006</w:t>
+      </w:r>
+      <w:proofErr w:type="gramEnd"/>
+      <w:r>
+        <w:rPr>
+          <w:rFonts w:ascii="Consolas" w:eastAsia="Times New Roman" w:hAnsi="Consolas" w:cs="Courier New"/>
+          <w:noProof w:val="0"/>
+          <w:color w:val="212529"/>
+          <w:sz w:val="24"/>
+          <w:szCs w:val="24"/>
+          <w:lang w:val="en-GB" w:eastAsia="en-GB"/>
+        </w:rPr>
+        <w:t xml:space="preserve">:walter </w:t>
       </w:r>
       <w:proofErr w:type="spellStart"/>
       <w:r>
@@ -1493,7 +1565,27 @@
           <w:sz w:val="22"/>
           <w:szCs w:val="22"/>
         </w:rPr>
-        <w:t>cat clarusway.txt | tr [:space:] '\t'</w:t>
+        <w:t xml:space="preserve">cat clarusway.txt | tr </w:t>
+      </w:r>
+      <w:proofErr w:type="gramStart"/>
+      <w:r>
+        <w:rPr>
+          <w:rFonts w:ascii="Consolas" w:hAnsi="Consolas"/>
+          <w:color w:val="FF0000"/>
+          <w:sz w:val="22"/>
+          <w:szCs w:val="22"/>
+        </w:rPr>
+        <w:t>[:space</w:t>
+      </w:r>
+      <w:proofErr w:type="gramEnd"/>
+      <w:r>
+        <w:rPr>
+          <w:rFonts w:ascii="Consolas" w:hAnsi="Consolas"/>
+          <w:color w:val="FF0000"/>
+          <w:sz w:val="22"/>
+          <w:szCs w:val="22"/>
+        </w:rPr>
+        <w:t>:] '\t'</w:t>
       </w:r>
     </w:p>
     <w:p>
@@ -1643,8 +1735,19 @@
           <w:color w:val="FF0000"/>
           <w:lang w:val="en-GB" w:eastAsia="en-GB"/>
         </w:rPr>
-        <w:t>‘\n’ ‘ ‘</w:t>
-      </w:r>
+        <w:t xml:space="preserve">‘\n’ </w:t>
+      </w:r>
+      <w:proofErr w:type="gramStart"/>
+      <w:r>
+        <w:rPr>
+          <w:rFonts w:ascii="Consolas" w:eastAsia="Times New Roman" w:hAnsi="Consolas" w:cs="Courier New"/>
+          <w:noProof w:val="0"/>
+          <w:color w:val="FF0000"/>
+          <w:lang w:val="en-GB" w:eastAsia="en-GB"/>
+        </w:rPr>
+        <w:t>‘ ‘</w:t>
+      </w:r>
+      <w:proofErr w:type="gramEnd"/>
     </w:p>
     <w:p>
       <w:pPr>
@@ -2318,6 +2421,7 @@
     </w:p>
     <w:p>
       <w:pPr>
+        <w:pStyle w:val="ListParagraph"/>
         <w:tabs>
           <w:tab w:val="left" w:pos="916"/>
           <w:tab w:val="left" w:pos="1832"/>
@@ -2340,9 +2444,7 @@
         <w:rPr>
           <w:rFonts w:ascii="Consolas" w:eastAsia="Times New Roman" w:hAnsi="Consolas" w:cs="Courier New"/>
           <w:noProof w:val="0"/>
-          <w:color w:val="212529"/>
-          <w:sz w:val="26"/>
-          <w:szCs w:val="26"/>
+          <w:color w:val="FF0000"/>
           <w:lang w:val="en-GB" w:eastAsia="en-GB"/>
         </w:rPr>
       </w:pPr>
@@ -2350,10 +2452,6 @@
     <w:p>
       <w:pPr>
         <w:pStyle w:val="ListParagraph"/>
-        <w:numPr>
-          <w:ilvl w:val="0"/>
-          <w:numId w:val="1"/>
-        </w:numPr>
         <w:tabs>
           <w:tab w:val="left" w:pos="916"/>
           <w:tab w:val="left" w:pos="1832"/>
@@ -2374,46 +2472,12 @@
         </w:tabs>
         <w:spacing w:after="0" w:line="240" w:lineRule="auto"/>
         <w:rPr>
-          <w:rFonts w:eastAsia="Times New Roman" w:cstheme="minorHAnsi"/>
-          <w:noProof w:val="0"/>
-          <w:color w:val="212529"/>
-          <w:sz w:val="26"/>
-          <w:szCs w:val="26"/>
-          <w:lang w:val="en-GB" w:eastAsia="en-GB"/>
-        </w:rPr>
-      </w:pPr>
-      <w:r>
-        <w:rPr>
-          <w:rFonts w:eastAsia="Times New Roman" w:cstheme="minorHAnsi"/>
-          <w:noProof w:val="0"/>
-          <w:color w:val="FF0000"/>
-          <w:sz w:val="26"/>
-          <w:szCs w:val="26"/>
-          <w:lang w:val="en-GB" w:eastAsia="en-GB"/>
-        </w:rPr>
-        <w:t>sort:</w:t>
-      </w:r>
-      <w:r>
-        <w:rPr>
-          <w:rFonts w:eastAsia="Times New Roman" w:cstheme="minorHAnsi"/>
-          <w:noProof w:val="0"/>
-          <w:color w:val="212529"/>
-          <w:sz w:val="26"/>
-          <w:szCs w:val="26"/>
-          <w:lang w:val="en-GB" w:eastAsia="en-GB"/>
-        </w:rPr>
-        <w:t xml:space="preserve"> </w:t>
-      </w:r>
-      <w:r>
-        <w:rPr>
-          <w:rFonts w:cstheme="minorHAnsi"/>
-          <w:color w:val="4A1E1E"/>
-          <w:sz w:val="26"/>
-          <w:szCs w:val="26"/>
-          <w:shd w:val="clear" w:color="auto" w:fill="FFFFFF"/>
-        </w:rPr>
-        <w:t>The sort filter will default to an alphabetical sort.</w:t>
-      </w:r>
+          <w:rFonts w:ascii="Consolas" w:eastAsia="Times New Roman" w:hAnsi="Consolas" w:cs="Courier New"/>
+          <w:noProof w:val="0"/>
+          <w:color w:val="212529"/>
+          <w:lang w:val="en-GB" w:eastAsia="en-GB"/>
+        </w:rPr>
+      </w:pPr>
     </w:p>
     <w:p>
       <w:pPr>
@@ -2440,23 +2504,13 @@
         <w:rPr>
           <w:rFonts w:ascii="Consolas" w:eastAsia="Times New Roman" w:hAnsi="Consolas" w:cs="Courier New"/>
           <w:noProof w:val="0"/>
-          <w:color w:val="FF0000"/>
-          <w:lang w:val="en-GB" w:eastAsia="en-GB"/>
-        </w:rPr>
-      </w:pPr>
-      <w:r>
-        <w:rPr>
-          <w:rFonts w:ascii="Consolas" w:eastAsia="Times New Roman" w:hAnsi="Consolas" w:cs="Courier New"/>
-          <w:noProof w:val="0"/>
-          <w:color w:val="FF0000"/>
-          <w:lang w:val="en-GB" w:eastAsia="en-GB"/>
-        </w:rPr>
-        <w:t>sort music.txt</w:t>
-      </w:r>
-    </w:p>
-    <w:p>
-      <w:pPr>
-        <w:pStyle w:val="ListParagraph"/>
+          <w:color w:val="212529"/>
+          <w:lang w:val="en-GB" w:eastAsia="en-GB"/>
+        </w:rPr>
+      </w:pPr>
+    </w:p>
+    <w:p>
+      <w:pPr>
         <w:tabs>
           <w:tab w:val="left" w:pos="916"/>
           <w:tab w:val="left" w:pos="1832"/>
@@ -2480,22 +2534,19 @@
           <w:rFonts w:ascii="Consolas" w:eastAsia="Times New Roman" w:hAnsi="Consolas" w:cs="Courier New"/>
           <w:noProof w:val="0"/>
           <w:color w:val="212529"/>
-          <w:lang w:val="en-GB" w:eastAsia="en-GB"/>
-        </w:rPr>
-      </w:pPr>
-      <w:r>
-        <w:rPr>
-          <w:rFonts w:ascii="Consolas" w:eastAsia="Times New Roman" w:hAnsi="Consolas" w:cs="Courier New"/>
-          <w:noProof w:val="0"/>
-          <w:color w:val="212529"/>
-          <w:lang w:val="en-GB" w:eastAsia="en-GB"/>
-        </w:rPr>
-        <w:t>Abba</w:t>
-      </w:r>
+          <w:sz w:val="26"/>
+          <w:szCs w:val="26"/>
+          <w:lang w:val="en-GB" w:eastAsia="en-GB"/>
+        </w:rPr>
+      </w:pPr>
     </w:p>
     <w:p>
       <w:pPr>
         <w:pStyle w:val="ListParagraph"/>
+        <w:numPr>
+          <w:ilvl w:val="0"/>
+          <w:numId w:val="1"/>
+        </w:numPr>
         <w:tabs>
           <w:tab w:val="left" w:pos="916"/>
           <w:tab w:val="left" w:pos="1832"/>
@@ -2516,24 +2567,47 @@
         </w:tabs>
         <w:spacing w:after="0" w:line="240" w:lineRule="auto"/>
         <w:rPr>
-          <w:rFonts w:ascii="Consolas" w:eastAsia="Times New Roman" w:hAnsi="Consolas" w:cs="Courier New"/>
-          <w:noProof w:val="0"/>
-          <w:color w:val="212529"/>
-          <w:lang w:val="en-GB" w:eastAsia="en-GB"/>
-        </w:rPr>
-      </w:pPr>
-      <w:proofErr w:type="spellStart"/>
-      <w:r>
-        <w:rPr>
-          <w:rFonts w:ascii="Consolas" w:eastAsia="Times New Roman" w:hAnsi="Consolas" w:cs="Courier New"/>
-          <w:noProof w:val="0"/>
-          <w:color w:val="212529"/>
+          <w:rFonts w:eastAsia="Times New Roman" w:cstheme="minorHAnsi"/>
+          <w:noProof w:val="0"/>
+          <w:color w:val="212529"/>
+          <w:sz w:val="26"/>
+          <w:szCs w:val="26"/>
+          <w:lang w:val="en-GB" w:eastAsia="en-GB"/>
+        </w:rPr>
+      </w:pPr>
+      <w:r>
+        <w:rPr>
+          <w:rFonts w:eastAsia="Times New Roman" w:cstheme="minorHAnsi"/>
+          <w:noProof w:val="0"/>
+          <w:color w:val="FF0000"/>
+          <w:sz w:val="26"/>
+          <w:szCs w:val="26"/>
           <w:lang w:val="en-GB" w:eastAsia="en-GB"/>
         </w:rPr>
         <w:lastRenderedPageBreak/>
-        <w:t>Brel</w:t>
-      </w:r>
-      <w:proofErr w:type="spellEnd"/>
+        <w:t>sort:</w:t>
+      </w:r>
+      <w:r>
+        <w:rPr>
+          <w:rFonts w:eastAsia="Times New Roman" w:cstheme="minorHAnsi"/>
+          <w:noProof w:val="0"/>
+          <w:color w:val="212529"/>
+          <w:sz w:val="26"/>
+          <w:szCs w:val="26"/>
+          <w:lang w:val="en-GB" w:eastAsia="en-GB"/>
+        </w:rPr>
+        <w:t xml:space="preserve"> </w:t>
+      </w:r>
+      <w:r>
+        <w:rPr>
+          <w:rFonts w:cstheme="minorHAnsi"/>
+          <w:color w:val="4A1E1E"/>
+          <w:sz w:val="26"/>
+          <w:szCs w:val="26"/>
+          <w:shd w:val="clear" w:color="auto" w:fill="FFFFFF"/>
+        </w:rPr>
+        <w:t>The sort filter will default to an alphabetical sort.</w:t>
+      </w:r>
     </w:p>
     <w:p>
       <w:pPr>
@@ -2560,22 +2634,23 @@
         <w:rPr>
           <w:rFonts w:ascii="Consolas" w:eastAsia="Times New Roman" w:hAnsi="Consolas" w:cs="Courier New"/>
           <w:noProof w:val="0"/>
-          <w:color w:val="212529"/>
-          <w:lang w:val="en-GB" w:eastAsia="en-GB"/>
-        </w:rPr>
-      </w:pPr>
-      <w:r>
-        <w:rPr>
-          <w:rFonts w:ascii="Consolas" w:eastAsia="Times New Roman" w:hAnsi="Consolas" w:cs="Courier New"/>
-          <w:noProof w:val="0"/>
-          <w:color w:val="212529"/>
-          <w:lang w:val="en-GB" w:eastAsia="en-GB"/>
-        </w:rPr>
-        <w:t>Led Zeppelin</w:t>
-      </w:r>
-    </w:p>
-    <w:p>
-      <w:pPr>
+          <w:color w:val="FF0000"/>
+          <w:lang w:val="en-GB" w:eastAsia="en-GB"/>
+        </w:rPr>
+      </w:pPr>
+      <w:r>
+        <w:rPr>
+          <w:rFonts w:ascii="Consolas" w:eastAsia="Times New Roman" w:hAnsi="Consolas" w:cs="Courier New"/>
+          <w:noProof w:val="0"/>
+          <w:color w:val="FF0000"/>
+          <w:lang w:val="en-GB" w:eastAsia="en-GB"/>
+        </w:rPr>
+        <w:t>sort music.txt</w:t>
+      </w:r>
+    </w:p>
+    <w:p>
+      <w:pPr>
+        <w:pStyle w:val="ListParagraph"/>
         <w:tabs>
           <w:tab w:val="left" w:pos="916"/>
           <w:tab w:val="left" w:pos="1832"/>
@@ -2596,62 +2671,25 @@
         </w:tabs>
         <w:spacing w:after="0" w:line="240" w:lineRule="auto"/>
         <w:rPr>
-          <w:rFonts w:eastAsia="Times New Roman" w:cstheme="minorHAnsi"/>
-          <w:noProof w:val="0"/>
-          <w:color w:val="212529"/>
-          <w:sz w:val="26"/>
-          <w:szCs w:val="26"/>
-          <w:lang w:val="en-GB" w:eastAsia="en-GB"/>
-        </w:rPr>
-      </w:pPr>
-      <w:r>
-        <w:rPr>
-          <w:rFonts w:eastAsia="Times New Roman" w:cstheme="minorHAnsi"/>
-          <w:noProof w:val="0"/>
-          <w:color w:val="212529"/>
-          <w:sz w:val="26"/>
-          <w:szCs w:val="26"/>
-          <w:lang w:val="en-GB" w:eastAsia="en-GB"/>
-        </w:rPr>
-        <w:tab/>
-      </w:r>
-      <w:r>
-        <w:rPr>
-          <w:rFonts w:eastAsia="Times New Roman" w:cstheme="minorHAnsi"/>
-          <w:noProof w:val="0"/>
-          <w:color w:val="FF0000"/>
-          <w:sz w:val="26"/>
-          <w:szCs w:val="26"/>
-          <w:lang w:val="en-GB" w:eastAsia="en-GB"/>
-        </w:rPr>
-        <w:t>sort -r</w:t>
-      </w:r>
-      <w:r>
-        <w:rPr>
-          <w:rFonts w:eastAsia="Times New Roman" w:cstheme="minorHAnsi"/>
-          <w:noProof w:val="0"/>
-          <w:color w:val="212529"/>
-          <w:sz w:val="26"/>
-          <w:szCs w:val="26"/>
-          <w:lang w:val="en-GB" w:eastAsia="en-GB"/>
-        </w:rPr>
-        <w:tab/>
-        <w:t>reverse order</w:t>
-      </w:r>
-      <w:r>
-        <w:rPr>
-          <w:rFonts w:eastAsia="Times New Roman" w:cstheme="minorHAnsi"/>
-          <w:noProof w:val="0"/>
-          <w:color w:val="212529"/>
-          <w:sz w:val="26"/>
-          <w:szCs w:val="26"/>
-          <w:lang w:val="en-GB" w:eastAsia="en-GB"/>
-        </w:rPr>
-        <w:t xml:space="preserve"> sorting</w:t>
-      </w:r>
-    </w:p>
-    <w:p>
-      <w:pPr>
+          <w:rFonts w:ascii="Consolas" w:eastAsia="Times New Roman" w:hAnsi="Consolas" w:cs="Courier New"/>
+          <w:noProof w:val="0"/>
+          <w:color w:val="212529"/>
+          <w:lang w:val="en-GB" w:eastAsia="en-GB"/>
+        </w:rPr>
+      </w:pPr>
+      <w:r>
+        <w:rPr>
+          <w:rFonts w:ascii="Consolas" w:eastAsia="Times New Roman" w:hAnsi="Consolas" w:cs="Courier New"/>
+          <w:noProof w:val="0"/>
+          <w:color w:val="212529"/>
+          <w:lang w:val="en-GB" w:eastAsia="en-GB"/>
+        </w:rPr>
+        <w:t>Abba</w:t>
+      </w:r>
+    </w:p>
+    <w:p>
+      <w:pPr>
+        <w:pStyle w:val="ListParagraph"/>
         <w:tabs>
           <w:tab w:val="left" w:pos="916"/>
           <w:tab w:val="left" w:pos="1832"/>
@@ -2672,51 +2710,27 @@
         </w:tabs>
         <w:spacing w:after="0" w:line="240" w:lineRule="auto"/>
         <w:rPr>
-          <w:rFonts w:eastAsia="Times New Roman" w:cstheme="minorHAnsi"/>
-          <w:noProof w:val="0"/>
-          <w:color w:val="212529"/>
-          <w:sz w:val="26"/>
-          <w:szCs w:val="26"/>
-          <w:lang w:val="en-GB" w:eastAsia="en-GB"/>
-        </w:rPr>
-      </w:pPr>
-      <w:r>
-        <w:rPr>
-          <w:rFonts w:eastAsia="Times New Roman" w:cstheme="minorHAnsi"/>
-          <w:noProof w:val="0"/>
-          <w:color w:val="212529"/>
-          <w:sz w:val="26"/>
-          <w:szCs w:val="26"/>
-          <w:lang w:val="en-GB" w:eastAsia="en-GB"/>
-        </w:rPr>
-        <w:tab/>
-      </w:r>
-      <w:r>
-        <w:rPr>
-          <w:rFonts w:eastAsia="Times New Roman" w:cstheme="minorHAnsi"/>
-          <w:noProof w:val="0"/>
-          <w:color w:val="FF0000"/>
-          <w:sz w:val="26"/>
-          <w:szCs w:val="26"/>
-          <w:lang w:val="en-GB" w:eastAsia="en-GB"/>
-        </w:rPr>
-        <w:t>sort -f</w:t>
-      </w:r>
-      <w:r>
-        <w:rPr>
-          <w:rFonts w:eastAsia="Times New Roman" w:cstheme="minorHAnsi"/>
-          <w:noProof w:val="0"/>
-          <w:color w:val="212529"/>
-          <w:sz w:val="26"/>
-          <w:szCs w:val="26"/>
-          <w:lang w:val="en-GB" w:eastAsia="en-GB"/>
-        </w:rPr>
-        <w:tab/>
-        <w:t>case insensitive sorting</w:t>
-      </w:r>
-    </w:p>
-    <w:p>
-      <w:pPr>
+          <w:rFonts w:ascii="Consolas" w:eastAsia="Times New Roman" w:hAnsi="Consolas" w:cs="Courier New"/>
+          <w:noProof w:val="0"/>
+          <w:color w:val="212529"/>
+          <w:lang w:val="en-GB" w:eastAsia="en-GB"/>
+        </w:rPr>
+      </w:pPr>
+      <w:proofErr w:type="spellStart"/>
+      <w:r>
+        <w:rPr>
+          <w:rFonts w:ascii="Consolas" w:eastAsia="Times New Roman" w:hAnsi="Consolas" w:cs="Courier New"/>
+          <w:noProof w:val="0"/>
+          <w:color w:val="212529"/>
+          <w:lang w:val="en-GB" w:eastAsia="en-GB"/>
+        </w:rPr>
+        <w:t>Brel</w:t>
+      </w:r>
+      <w:proofErr w:type="spellEnd"/>
+    </w:p>
+    <w:p>
+      <w:pPr>
+        <w:pStyle w:val="ListParagraph"/>
         <w:tabs>
           <w:tab w:val="left" w:pos="916"/>
           <w:tab w:val="left" w:pos="1832"/>
@@ -2737,67 +2751,24 @@
         </w:tabs>
         <w:spacing w:after="0" w:line="240" w:lineRule="auto"/>
         <w:rPr>
-          <w:rFonts w:eastAsia="Times New Roman" w:cstheme="minorHAnsi"/>
-          <w:noProof w:val="0"/>
-          <w:color w:val="212529"/>
-          <w:sz w:val="26"/>
-          <w:szCs w:val="26"/>
-          <w:lang w:val="en-GB" w:eastAsia="en-GB"/>
-        </w:rPr>
-      </w:pPr>
-      <w:r>
-        <w:rPr>
-          <w:rFonts w:eastAsia="Times New Roman" w:cstheme="minorHAnsi"/>
-          <w:noProof w:val="0"/>
-          <w:color w:val="212529"/>
-          <w:sz w:val="26"/>
-          <w:szCs w:val="26"/>
-          <w:lang w:val="en-GB" w:eastAsia="en-GB"/>
-        </w:rPr>
-        <w:tab/>
-      </w:r>
-      <w:r>
-        <w:rPr>
-          <w:rFonts w:eastAsia="Times New Roman" w:cstheme="minorHAnsi"/>
-          <w:noProof w:val="0"/>
-          <w:color w:val="FF0000"/>
-          <w:sz w:val="26"/>
-          <w:szCs w:val="26"/>
-          <w:lang w:val="en-GB" w:eastAsia="en-GB"/>
-        </w:rPr>
-        <w:t>sort -n</w:t>
-      </w:r>
-      <w:r>
-        <w:rPr>
-          <w:rFonts w:eastAsia="Times New Roman" w:cstheme="minorHAnsi"/>
-          <w:noProof w:val="0"/>
-          <w:color w:val="212529"/>
-          <w:sz w:val="26"/>
-          <w:szCs w:val="26"/>
-          <w:lang w:val="en-GB" w:eastAsia="en-GB"/>
-        </w:rPr>
-        <w:tab/>
-        <w:t>numerical order</w:t>
-      </w:r>
-      <w:r>
-        <w:rPr>
-          <w:rFonts w:eastAsia="Times New Roman" w:cstheme="minorHAnsi"/>
-          <w:noProof w:val="0"/>
-          <w:color w:val="212529"/>
-          <w:sz w:val="26"/>
-          <w:szCs w:val="26"/>
-          <w:lang w:val="en-GB" w:eastAsia="en-GB"/>
-        </w:rPr>
-        <w:t xml:space="preserve"> sorting</w:t>
-      </w:r>
-    </w:p>
-    <w:p>
-      <w:pPr>
-        <w:pStyle w:val="ListParagraph"/>
-        <w:numPr>
-          <w:ilvl w:val="0"/>
-          <w:numId w:val="1"/>
-        </w:numPr>
+          <w:rFonts w:ascii="Consolas" w:eastAsia="Times New Roman" w:hAnsi="Consolas" w:cs="Courier New"/>
+          <w:noProof w:val="0"/>
+          <w:color w:val="212529"/>
+          <w:lang w:val="en-GB" w:eastAsia="en-GB"/>
+        </w:rPr>
+      </w:pPr>
+      <w:r>
+        <w:rPr>
+          <w:rFonts w:ascii="Consolas" w:eastAsia="Times New Roman" w:hAnsi="Consolas" w:cs="Courier New"/>
+          <w:noProof w:val="0"/>
+          <w:color w:val="212529"/>
+          <w:lang w:val="en-GB" w:eastAsia="en-GB"/>
+        </w:rPr>
+        <w:t>Led Zeppelin</w:t>
+      </w:r>
+    </w:p>
+    <w:p>
+      <w:pPr>
         <w:tabs>
           <w:tab w:val="left" w:pos="916"/>
           <w:tab w:val="left" w:pos="1832"/>
@@ -2826,6 +2797,259 @@
           <w:lang w:val="en-GB" w:eastAsia="en-GB"/>
         </w:rPr>
       </w:pPr>
+      <w:r>
+        <w:rPr>
+          <w:rFonts w:eastAsia="Times New Roman" w:cstheme="minorHAnsi"/>
+          <w:noProof w:val="0"/>
+          <w:color w:val="212529"/>
+          <w:sz w:val="26"/>
+          <w:szCs w:val="26"/>
+          <w:lang w:val="en-GB" w:eastAsia="en-GB"/>
+        </w:rPr>
+        <w:tab/>
+      </w:r>
+      <w:r>
+        <w:rPr>
+          <w:rFonts w:eastAsia="Times New Roman" w:cstheme="minorHAnsi"/>
+          <w:noProof w:val="0"/>
+          <w:color w:val="FF0000"/>
+          <w:sz w:val="26"/>
+          <w:szCs w:val="26"/>
+          <w:lang w:val="en-GB" w:eastAsia="en-GB"/>
+        </w:rPr>
+        <w:t>sort -r</w:t>
+      </w:r>
+      <w:r>
+        <w:rPr>
+          <w:rFonts w:eastAsia="Times New Roman" w:cstheme="minorHAnsi"/>
+          <w:noProof w:val="0"/>
+          <w:color w:val="212529"/>
+          <w:sz w:val="26"/>
+          <w:szCs w:val="26"/>
+          <w:lang w:val="en-GB" w:eastAsia="en-GB"/>
+        </w:rPr>
+        <w:tab/>
+        <w:t>reverse order</w:t>
+      </w:r>
+      <w:r>
+        <w:rPr>
+          <w:rFonts w:eastAsia="Times New Roman" w:cstheme="minorHAnsi"/>
+          <w:noProof w:val="0"/>
+          <w:color w:val="212529"/>
+          <w:sz w:val="26"/>
+          <w:szCs w:val="26"/>
+          <w:lang w:val="en-GB" w:eastAsia="en-GB"/>
+        </w:rPr>
+        <w:t xml:space="preserve"> sorting</w:t>
+      </w:r>
+    </w:p>
+    <w:p>
+      <w:pPr>
+        <w:tabs>
+          <w:tab w:val="left" w:pos="916"/>
+          <w:tab w:val="left" w:pos="1832"/>
+          <w:tab w:val="left" w:pos="2748"/>
+          <w:tab w:val="left" w:pos="3664"/>
+          <w:tab w:val="left" w:pos="4580"/>
+          <w:tab w:val="left" w:pos="5496"/>
+          <w:tab w:val="left" w:pos="6412"/>
+          <w:tab w:val="left" w:pos="7328"/>
+          <w:tab w:val="left" w:pos="8244"/>
+          <w:tab w:val="left" w:pos="9160"/>
+          <w:tab w:val="left" w:pos="10076"/>
+          <w:tab w:val="left" w:pos="10992"/>
+          <w:tab w:val="left" w:pos="11908"/>
+          <w:tab w:val="left" w:pos="12824"/>
+          <w:tab w:val="left" w:pos="13740"/>
+          <w:tab w:val="left" w:pos="14656"/>
+        </w:tabs>
+        <w:spacing w:after="0" w:line="240" w:lineRule="auto"/>
+        <w:rPr>
+          <w:rFonts w:eastAsia="Times New Roman" w:cstheme="minorHAnsi"/>
+          <w:noProof w:val="0"/>
+          <w:color w:val="212529"/>
+          <w:sz w:val="26"/>
+          <w:szCs w:val="26"/>
+          <w:lang w:val="en-GB" w:eastAsia="en-GB"/>
+        </w:rPr>
+      </w:pPr>
+      <w:r>
+        <w:rPr>
+          <w:rFonts w:eastAsia="Times New Roman" w:cstheme="minorHAnsi"/>
+          <w:noProof w:val="0"/>
+          <w:color w:val="212529"/>
+          <w:sz w:val="26"/>
+          <w:szCs w:val="26"/>
+          <w:lang w:val="en-GB" w:eastAsia="en-GB"/>
+        </w:rPr>
+        <w:tab/>
+      </w:r>
+      <w:r>
+        <w:rPr>
+          <w:rFonts w:eastAsia="Times New Roman" w:cstheme="minorHAnsi"/>
+          <w:noProof w:val="0"/>
+          <w:color w:val="FF0000"/>
+          <w:sz w:val="26"/>
+          <w:szCs w:val="26"/>
+          <w:lang w:val="en-GB" w:eastAsia="en-GB"/>
+        </w:rPr>
+        <w:t>sort -f</w:t>
+      </w:r>
+      <w:r>
+        <w:rPr>
+          <w:rFonts w:eastAsia="Times New Roman" w:cstheme="minorHAnsi"/>
+          <w:noProof w:val="0"/>
+          <w:color w:val="212529"/>
+          <w:sz w:val="26"/>
+          <w:szCs w:val="26"/>
+          <w:lang w:val="en-GB" w:eastAsia="en-GB"/>
+        </w:rPr>
+        <w:tab/>
+        <w:t>case insensitive sorting</w:t>
+      </w:r>
+    </w:p>
+    <w:p>
+      <w:pPr>
+        <w:tabs>
+          <w:tab w:val="left" w:pos="916"/>
+          <w:tab w:val="left" w:pos="1832"/>
+          <w:tab w:val="left" w:pos="2748"/>
+          <w:tab w:val="left" w:pos="3664"/>
+          <w:tab w:val="left" w:pos="4580"/>
+          <w:tab w:val="left" w:pos="5496"/>
+          <w:tab w:val="left" w:pos="6412"/>
+          <w:tab w:val="left" w:pos="7328"/>
+          <w:tab w:val="left" w:pos="8244"/>
+          <w:tab w:val="left" w:pos="9160"/>
+          <w:tab w:val="left" w:pos="10076"/>
+          <w:tab w:val="left" w:pos="10992"/>
+          <w:tab w:val="left" w:pos="11908"/>
+          <w:tab w:val="left" w:pos="12824"/>
+          <w:tab w:val="left" w:pos="13740"/>
+          <w:tab w:val="left" w:pos="14656"/>
+        </w:tabs>
+        <w:spacing w:after="0" w:line="240" w:lineRule="auto"/>
+        <w:rPr>
+          <w:rFonts w:eastAsia="Times New Roman" w:cstheme="minorHAnsi"/>
+          <w:noProof w:val="0"/>
+          <w:color w:val="212529"/>
+          <w:sz w:val="26"/>
+          <w:szCs w:val="26"/>
+          <w:lang w:val="en-GB" w:eastAsia="en-GB"/>
+        </w:rPr>
+      </w:pPr>
+      <w:r>
+        <w:rPr>
+          <w:rFonts w:eastAsia="Times New Roman" w:cstheme="minorHAnsi"/>
+          <w:noProof w:val="0"/>
+          <w:color w:val="212529"/>
+          <w:sz w:val="26"/>
+          <w:szCs w:val="26"/>
+          <w:lang w:val="en-GB" w:eastAsia="en-GB"/>
+        </w:rPr>
+        <w:tab/>
+      </w:r>
+      <w:r>
+        <w:rPr>
+          <w:rFonts w:eastAsia="Times New Roman" w:cstheme="minorHAnsi"/>
+          <w:noProof w:val="0"/>
+          <w:color w:val="FF0000"/>
+          <w:sz w:val="26"/>
+          <w:szCs w:val="26"/>
+          <w:lang w:val="en-GB" w:eastAsia="en-GB"/>
+        </w:rPr>
+        <w:t>sort -n</w:t>
+      </w:r>
+      <w:r>
+        <w:rPr>
+          <w:rFonts w:eastAsia="Times New Roman" w:cstheme="minorHAnsi"/>
+          <w:noProof w:val="0"/>
+          <w:color w:val="212529"/>
+          <w:sz w:val="26"/>
+          <w:szCs w:val="26"/>
+          <w:lang w:val="en-GB" w:eastAsia="en-GB"/>
+        </w:rPr>
+        <w:tab/>
+        <w:t>numerical order</w:t>
+      </w:r>
+      <w:r>
+        <w:rPr>
+          <w:rFonts w:eastAsia="Times New Roman" w:cstheme="minorHAnsi"/>
+          <w:noProof w:val="0"/>
+          <w:color w:val="212529"/>
+          <w:sz w:val="26"/>
+          <w:szCs w:val="26"/>
+          <w:lang w:val="en-GB" w:eastAsia="en-GB"/>
+        </w:rPr>
+        <w:t xml:space="preserve"> sorting</w:t>
+      </w:r>
+    </w:p>
+    <w:p>
+      <w:pPr>
+        <w:tabs>
+          <w:tab w:val="left" w:pos="916"/>
+          <w:tab w:val="left" w:pos="1832"/>
+          <w:tab w:val="left" w:pos="2748"/>
+          <w:tab w:val="left" w:pos="3664"/>
+          <w:tab w:val="left" w:pos="4580"/>
+          <w:tab w:val="left" w:pos="5496"/>
+          <w:tab w:val="left" w:pos="6412"/>
+          <w:tab w:val="left" w:pos="7328"/>
+          <w:tab w:val="left" w:pos="8244"/>
+          <w:tab w:val="left" w:pos="9160"/>
+          <w:tab w:val="left" w:pos="10076"/>
+          <w:tab w:val="left" w:pos="10992"/>
+          <w:tab w:val="left" w:pos="11908"/>
+          <w:tab w:val="left" w:pos="12824"/>
+          <w:tab w:val="left" w:pos="13740"/>
+          <w:tab w:val="left" w:pos="14656"/>
+        </w:tabs>
+        <w:spacing w:after="0" w:line="240" w:lineRule="auto"/>
+        <w:rPr>
+          <w:rFonts w:eastAsia="Times New Roman" w:cstheme="minorHAnsi"/>
+          <w:noProof w:val="0"/>
+          <w:color w:val="212529"/>
+          <w:sz w:val="26"/>
+          <w:szCs w:val="26"/>
+          <w:lang w:val="en-GB" w:eastAsia="en-GB"/>
+        </w:rPr>
+      </w:pPr>
+    </w:p>
+    <w:p>
+      <w:pPr>
+        <w:pStyle w:val="ListParagraph"/>
+        <w:numPr>
+          <w:ilvl w:val="0"/>
+          <w:numId w:val="1"/>
+        </w:numPr>
+        <w:tabs>
+          <w:tab w:val="left" w:pos="916"/>
+          <w:tab w:val="left" w:pos="1832"/>
+          <w:tab w:val="left" w:pos="2748"/>
+          <w:tab w:val="left" w:pos="3664"/>
+          <w:tab w:val="left" w:pos="4580"/>
+          <w:tab w:val="left" w:pos="5496"/>
+          <w:tab w:val="left" w:pos="6412"/>
+          <w:tab w:val="left" w:pos="7328"/>
+          <w:tab w:val="left" w:pos="8244"/>
+          <w:tab w:val="left" w:pos="9160"/>
+          <w:tab w:val="left" w:pos="10076"/>
+          <w:tab w:val="left" w:pos="10992"/>
+          <w:tab w:val="left" w:pos="11908"/>
+          <w:tab w:val="left" w:pos="12824"/>
+          <w:tab w:val="left" w:pos="13740"/>
+          <w:tab w:val="left" w:pos="14656"/>
+        </w:tabs>
+        <w:spacing w:after="0" w:line="240" w:lineRule="auto"/>
+        <w:rPr>
+          <w:rFonts w:eastAsia="Times New Roman" w:cstheme="minorHAnsi"/>
+          <w:noProof w:val="0"/>
+          <w:color w:val="212529"/>
+          <w:sz w:val="26"/>
+          <w:szCs w:val="26"/>
+          <w:lang w:val="en-GB" w:eastAsia="en-GB"/>
+        </w:rPr>
+      </w:pPr>
       <w:proofErr w:type="spellStart"/>
       <w:r>
         <w:rPr>
@@ -3357,13 +3581,22 @@
       <w:r>
         <w:rPr>
           <w:rFonts w:ascii="Formular" w:hAnsi="Formular"/>
+          <w:color w:val="212529"/>
+          <w:sz w:val="24"/>
+          <w:szCs w:val="24"/>
+        </w:rPr>
+        <w:t>;</w:t>
+      </w:r>
+      <w:r>
+        <w:rPr>
+          <w:rFonts w:ascii="Formular" w:hAnsi="Formular"/>
           <w:b w:val="0"/>
           <w:bCs w:val="0"/>
           <w:color w:val="212529"/>
           <w:sz w:val="24"/>
           <w:szCs w:val="24"/>
         </w:rPr>
-        <w:t xml:space="preserve">; </w:t>
+        <w:t xml:space="preserve"> </w:t>
       </w:r>
       <w:r>
         <w:rPr>
@@ -3375,6 +3608,27 @@
           <w:szCs w:val="24"/>
         </w:rPr>
         <w:tab/>
+      </w:r>
+      <w:r>
+        <w:rPr>
+          <w:rFonts w:ascii="Formular" w:hAnsi="Formular"/>
+          <w:b w:val="0"/>
+          <w:bCs w:val="0"/>
+          <w:color w:val="212529"/>
+          <w:sz w:val="24"/>
+          <w:szCs w:val="24"/>
+        </w:rPr>
+        <w:sym w:font="Wingdings" w:char="F0E0"/>
+      </w:r>
+      <w:r>
+        <w:rPr>
+          <w:rFonts w:ascii="Formular" w:hAnsi="Formular"/>
+          <w:b w:val="0"/>
+          <w:bCs w:val="0"/>
+          <w:color w:val="212529"/>
+          <w:sz w:val="24"/>
+          <w:szCs w:val="24"/>
+        </w:rPr>
         <w:t>More than one command can be used in a single line.</w:t>
       </w:r>
     </w:p>
@@ -3394,13 +3648,22 @@
       <w:r>
         <w:rPr>
           <w:rFonts w:ascii="Formular" w:hAnsi="Formular"/>
+          <w:color w:val="212529"/>
+          <w:sz w:val="24"/>
+          <w:szCs w:val="24"/>
+        </w:rPr>
+        <w:t>&amp;</w:t>
+      </w:r>
+      <w:r>
+        <w:rPr>
+          <w:rFonts w:ascii="Formular" w:hAnsi="Formular"/>
           <w:b w:val="0"/>
           <w:bCs w:val="0"/>
           <w:color w:val="212529"/>
           <w:sz w:val="24"/>
           <w:szCs w:val="24"/>
         </w:rPr>
-        <w:t xml:space="preserve">&amp; </w:t>
+        <w:t xml:space="preserve"> </w:t>
       </w:r>
       <w:r>
         <w:rPr>
@@ -3412,6 +3675,27 @@
           <w:szCs w:val="24"/>
         </w:rPr>
         <w:tab/>
+      </w:r>
+      <w:r>
+        <w:rPr>
+          <w:rFonts w:ascii="Formular" w:hAnsi="Formular"/>
+          <w:b w:val="0"/>
+          <w:bCs w:val="0"/>
+          <w:color w:val="212529"/>
+          <w:sz w:val="24"/>
+          <w:szCs w:val="24"/>
+        </w:rPr>
+        <w:sym w:font="Wingdings" w:char="F0E0"/>
+      </w:r>
+      <w:r>
+        <w:rPr>
+          <w:rFonts w:ascii="Formular" w:hAnsi="Formular"/>
+          <w:b w:val="0"/>
+          <w:bCs w:val="0"/>
+          <w:color w:val="212529"/>
+          <w:sz w:val="24"/>
+          <w:szCs w:val="24"/>
+        </w:rPr>
         <w:t>Command ends with &amp; and doesn't wait for the command to finish.</w:t>
       </w:r>
     </w:p>
@@ -3431,13 +3715,22 @@
       <w:r>
         <w:rPr>
           <w:rFonts w:ascii="Formular" w:hAnsi="Formular"/>
+          <w:color w:val="212529"/>
+          <w:sz w:val="24"/>
+          <w:szCs w:val="24"/>
+        </w:rPr>
+        <w:t>$?</w:t>
+      </w:r>
+      <w:r>
+        <w:rPr>
+          <w:rFonts w:ascii="Formular" w:hAnsi="Formular"/>
           <w:b w:val="0"/>
           <w:bCs w:val="0"/>
           <w:color w:val="212529"/>
           <w:sz w:val="24"/>
           <w:szCs w:val="24"/>
         </w:rPr>
-        <w:t xml:space="preserve">$? </w:t>
+        <w:t xml:space="preserve"> </w:t>
       </w:r>
       <w:r>
         <w:rPr>
@@ -3459,7 +3752,7 @@
           <w:sz w:val="24"/>
           <w:szCs w:val="24"/>
         </w:rPr>
-        <w:t>C</w:t>
+        <w:sym w:font="Wingdings" w:char="F0E0"/>
       </w:r>
       <w:r>
         <w:rPr>
@@ -3470,7 +3763,40 @@
           <w:sz w:val="24"/>
           <w:szCs w:val="24"/>
         </w:rPr>
+        <w:t>C</w:t>
+      </w:r>
+      <w:r>
+        <w:rPr>
+          <w:rFonts w:ascii="Formular" w:hAnsi="Formular"/>
+          <w:b w:val="0"/>
+          <w:bCs w:val="0"/>
+          <w:color w:val="212529"/>
+          <w:sz w:val="24"/>
+          <w:szCs w:val="24"/>
+        </w:rPr>
         <w:t>ommand is used to check the status of last executed command</w:t>
+      </w:r>
+      <w:r>
+        <w:rPr>
+          <w:rFonts w:ascii="Formular" w:hAnsi="Formular"/>
+          <w:b w:val="0"/>
+          <w:bCs w:val="0"/>
+          <w:color w:val="212529"/>
+          <w:sz w:val="24"/>
+          <w:szCs w:val="24"/>
+        </w:rPr>
+        <w:t xml:space="preserve">. </w:t>
+      </w:r>
+      <w:r>
+        <w:rPr>
+          <w:rFonts w:ascii="Formular" w:hAnsi="Formular"/>
+          <w:b w:val="0"/>
+          <w:bCs w:val="0"/>
+          <w:color w:val="212529"/>
+          <w:sz w:val="24"/>
+          <w:szCs w:val="24"/>
+        </w:rPr>
+        <w:t>If status shows '0' then command was successfully executed and if shows '1' then command was a failure.</w:t>
       </w:r>
     </w:p>
     <w:p>
@@ -3489,13 +3815,22 @@
       <w:r>
         <w:rPr>
           <w:rFonts w:ascii="Formular" w:hAnsi="Formular"/>
+          <w:color w:val="212529"/>
+          <w:sz w:val="24"/>
+          <w:szCs w:val="24"/>
+        </w:rPr>
+        <w:t>&amp;&amp;</w:t>
+      </w:r>
+      <w:r>
+        <w:rPr>
+          <w:rFonts w:ascii="Formular" w:hAnsi="Formular"/>
           <w:b w:val="0"/>
           <w:bCs w:val="0"/>
           <w:color w:val="212529"/>
           <w:sz w:val="24"/>
           <w:szCs w:val="24"/>
         </w:rPr>
-        <w:t xml:space="preserve">&amp;&amp; </w:t>
+        <w:t xml:space="preserve"> </w:t>
       </w:r>
       <w:r>
         <w:rPr>
@@ -3517,7 +3852,42 @@
           <w:sz w:val="24"/>
           <w:szCs w:val="24"/>
         </w:rPr>
-        <w:t>The shell will interpret &amp;&amp; as a logical AND. When using &amp;&amp; the second command is executed only if the first one succeeds (returns a zero exit status).</w:t>
+        <w:sym w:font="Wingdings" w:char="F0E0"/>
+      </w:r>
+      <w:r>
+        <w:rPr>
+          <w:rFonts w:ascii="Formular" w:hAnsi="Formular"/>
+          <w:b w:val="0"/>
+          <w:bCs w:val="0"/>
+          <w:color w:val="212529"/>
+          <w:sz w:val="24"/>
+          <w:szCs w:val="24"/>
+        </w:rPr>
+        <w:t xml:space="preserve">The shell will interpret &amp;&amp; as a logical AND. When using &amp;&amp; the second command is executed only if the first one succeeds (returns a </w:t>
+      </w:r>
+      <w:proofErr w:type="gramStart"/>
+      <w:r>
+        <w:rPr>
+          <w:rFonts w:ascii="Formular" w:hAnsi="Formular"/>
+          <w:b w:val="0"/>
+          <w:bCs w:val="0"/>
+          <w:color w:val="212529"/>
+          <w:sz w:val="24"/>
+          <w:szCs w:val="24"/>
+        </w:rPr>
+        <w:t>zero exit</w:t>
+      </w:r>
+      <w:proofErr w:type="gramEnd"/>
+      <w:r>
+        <w:rPr>
+          <w:rFonts w:ascii="Formular" w:hAnsi="Formular"/>
+          <w:b w:val="0"/>
+          <w:bCs w:val="0"/>
+          <w:color w:val="212529"/>
+          <w:sz w:val="24"/>
+          <w:szCs w:val="24"/>
+        </w:rPr>
+        <w:t xml:space="preserve"> status).</w:t>
       </w:r>
     </w:p>
     <w:p>
@@ -3536,13 +3906,22 @@
       <w:r>
         <w:rPr>
           <w:rFonts w:ascii="Formular" w:hAnsi="Formular"/>
+          <w:color w:val="212529"/>
+          <w:sz w:val="24"/>
+          <w:szCs w:val="24"/>
+        </w:rPr>
+        <w:t xml:space="preserve">|| </w:t>
+      </w:r>
+      <w:r>
+        <w:rPr>
+          <w:rFonts w:ascii="Formular" w:hAnsi="Formular"/>
           <w:b w:val="0"/>
           <w:bCs w:val="0"/>
           <w:color w:val="212529"/>
           <w:sz w:val="24"/>
           <w:szCs w:val="24"/>
         </w:rPr>
-        <w:t xml:space="preserve">|| </w:t>
+        <w:tab/>
       </w:r>
       <w:r>
         <w:rPr>
@@ -3553,7 +3932,7 @@
           <w:sz w:val="24"/>
           <w:szCs w:val="24"/>
         </w:rPr>
-        <w:tab/>
+        <w:sym w:font="Wingdings" w:char="F0E0"/>
       </w:r>
       <w:r>
         <w:rPr>
@@ -3564,7 +3943,18 @@
           <w:sz w:val="24"/>
           <w:szCs w:val="24"/>
         </w:rPr>
-        <w:t>The || represents a logical OR. The second command is executed only when the first command fails (returns a non-zero exit status).</w:t>
+        <w:t>R</w:t>
+      </w:r>
+      <w:r>
+        <w:rPr>
+          <w:rFonts w:ascii="Formular" w:hAnsi="Formular"/>
+          <w:b w:val="0"/>
+          <w:bCs w:val="0"/>
+          <w:color w:val="212529"/>
+          <w:sz w:val="24"/>
+          <w:szCs w:val="24"/>
+        </w:rPr>
+        <w:t>epresents a logical OR. The second command is executed only when the first command fails (returns a non-zero exit status).</w:t>
       </w:r>
     </w:p>
     <w:p>
@@ -3612,7 +4002,7 @@
           <w:sz w:val="24"/>
           <w:szCs w:val="24"/>
         </w:rPr>
-        <w:t xml:space="preserve">Comment sign. </w:t>
+        <w:sym w:font="Wingdings" w:char="F0E0"/>
       </w:r>
       <w:r>
         <w:rPr>
@@ -3623,6 +4013,17 @@
           <w:sz w:val="24"/>
           <w:szCs w:val="24"/>
         </w:rPr>
+        <w:t xml:space="preserve">Comment sign. </w:t>
+      </w:r>
+      <w:r>
+        <w:rPr>
+          <w:rFonts w:ascii="Formular" w:hAnsi="Formular"/>
+          <w:b w:val="0"/>
+          <w:bCs w:val="0"/>
+          <w:color w:val="212529"/>
+          <w:sz w:val="24"/>
+          <w:szCs w:val="24"/>
+        </w:rPr>
         <w:t>Anything was written after # will be ignored.</w:t>
       </w:r>
     </w:p>
@@ -3642,13 +4043,22 @@
       <w:r>
         <w:rPr>
           <w:rFonts w:ascii="Formular" w:hAnsi="Formular"/>
+          <w:color w:val="212529"/>
+          <w:sz w:val="24"/>
+          <w:szCs w:val="24"/>
+        </w:rPr>
+        <w:t>&amp;&amp; and ||</w:t>
+      </w:r>
+      <w:r>
+        <w:rPr>
+          <w:rFonts w:ascii="Formular" w:hAnsi="Formular"/>
           <w:b w:val="0"/>
           <w:bCs w:val="0"/>
           <w:color w:val="212529"/>
           <w:sz w:val="24"/>
           <w:szCs w:val="24"/>
         </w:rPr>
-        <w:t>&amp;&amp; and ||</w:t>
+        <w:tab/>
       </w:r>
       <w:r>
         <w:rPr>
@@ -3659,7 +4069,7 @@
           <w:sz w:val="24"/>
           <w:szCs w:val="24"/>
         </w:rPr>
-        <w:tab/>
+        <w:sym w:font="Wingdings" w:char="F0E0"/>
       </w:r>
       <w:r>
         <w:rPr>
@@ -3670,7 +4080,7 @@
           <w:sz w:val="24"/>
           <w:szCs w:val="24"/>
         </w:rPr>
-        <w:t>U</w:t>
+        <w:t>L</w:t>
       </w:r>
       <w:r>
         <w:rPr>
@@ -3681,7 +4091,7 @@
           <w:sz w:val="24"/>
           <w:szCs w:val="24"/>
         </w:rPr>
-        <w:t xml:space="preserve">se this logical AND </w:t>
+        <w:t xml:space="preserve">ogical AND </w:t>
       </w:r>
       <w:proofErr w:type="spellStart"/>
       <w:r>
@@ -3705,7 +4115,29 @@
           <w:sz w:val="24"/>
           <w:szCs w:val="24"/>
         </w:rPr>
-        <w:t xml:space="preserve"> logical OR to write an if-then-else structure on the command line. This example uses echo to display whether the rm command was successful.</w:t>
+        <w:t xml:space="preserve"> logical OR to write an if-then-else structure on the command line. </w:t>
+      </w:r>
+      <w:r>
+        <w:rPr>
+          <w:rFonts w:ascii="Formular" w:hAnsi="Formular"/>
+          <w:b w:val="0"/>
+          <w:bCs w:val="0"/>
+          <w:color w:val="212529"/>
+          <w:sz w:val="24"/>
+          <w:szCs w:val="24"/>
+        </w:rPr>
+        <w:t xml:space="preserve">Below </w:t>
+      </w:r>
+      <w:r>
+        <w:rPr>
+          <w:rFonts w:ascii="Formular" w:hAnsi="Formular"/>
+          <w:b w:val="0"/>
+          <w:bCs w:val="0"/>
+          <w:color w:val="212529"/>
+          <w:sz w:val="24"/>
+          <w:szCs w:val="24"/>
+        </w:rPr>
+        <w:t>echo to display whether the rm command was successful.</w:t>
       </w:r>
     </w:p>
     <w:p>
@@ -3750,13 +4182,56 @@
       <w:r>
         <w:rPr>
           <w:rFonts w:ascii="Formular" w:hAnsi="Formular"/>
+          <w:color w:val="212529"/>
+          <w:sz w:val="24"/>
+          <w:szCs w:val="24"/>
+        </w:rPr>
+        <w:lastRenderedPageBreak/>
+        <w:t>\</w:t>
+      </w:r>
+      <w:r>
+        <w:rPr>
+          <w:rFonts w:ascii="Formular" w:hAnsi="Formular"/>
           <w:b w:val="0"/>
           <w:bCs w:val="0"/>
           <w:color w:val="212529"/>
           <w:sz w:val="24"/>
           <w:szCs w:val="24"/>
         </w:rPr>
-        <w:t>It worked!</w:t>
+        <w:tab/>
+      </w:r>
+      <w:r>
+        <w:rPr>
+          <w:rFonts w:ascii="Formular" w:hAnsi="Formular"/>
+          <w:b w:val="0"/>
+          <w:bCs w:val="0"/>
+          <w:color w:val="212529"/>
+          <w:sz w:val="24"/>
+          <w:szCs w:val="24"/>
+        </w:rPr>
+        <w:sym w:font="Wingdings" w:char="F0E0"/>
+      </w:r>
+      <w:r>
+        <w:rPr>
+          <w:rFonts w:ascii="Formular" w:hAnsi="Formular"/>
+          <w:b w:val="0"/>
+          <w:bCs w:val="0"/>
+          <w:color w:val="212529"/>
+          <w:sz w:val="24"/>
+          <w:szCs w:val="24"/>
+        </w:rPr>
+        <w:t>Escape characters are used to remove the special meaning from a single character. A non-quoted backslash, \, is used as an escape character in Bash. It preserves the literal value of the next character that follows, with the exception of newline.</w:t>
+      </w:r>
+      <w:r>
+        <w:rPr>
+          <w:rFonts w:ascii="Formular" w:hAnsi="Formular"/>
+          <w:b w:val="0"/>
+          <w:bCs w:val="0"/>
+          <w:color w:val="212529"/>
+          <w:sz w:val="24"/>
+          <w:szCs w:val="24"/>
+        </w:rPr>
+        <w:t xml:space="preserve"> </w:t>
       </w:r>
     </w:p>
     <w:p>
@@ -3778,93 +4253,22 @@
           <w:rFonts w:ascii="Formular" w:hAnsi="Formular"/>
           <w:b w:val="0"/>
           <w:bCs w:val="0"/>
-          <w:color w:val="212529"/>
-          <w:sz w:val="24"/>
-          <w:szCs w:val="24"/>
-        </w:rPr>
-        <w:t>\</w:t>
-      </w:r>
-      <w:r>
-        <w:rPr>
-          <w:rFonts w:ascii="Formular" w:hAnsi="Formular"/>
-          <w:b w:val="0"/>
-          <w:bCs w:val="0"/>
-          <w:color w:val="212529"/>
-          <w:sz w:val="24"/>
-          <w:szCs w:val="24"/>
-        </w:rPr>
-        <w:tab/>
-      </w:r>
-      <w:r>
-        <w:rPr>
-          <w:rFonts w:ascii="Formular" w:hAnsi="Formular"/>
-          <w:b w:val="0"/>
-          <w:bCs w:val="0"/>
-          <w:color w:val="212529"/>
-          <w:sz w:val="24"/>
-          <w:szCs w:val="24"/>
-        </w:rPr>
-        <w:t xml:space="preserve">Escape characters are used to remove the special meaning from a single character. A non-quoted backslash, \, is used as an escape character in Bash. It </w:t>
-      </w:r>
-      <w:r>
-        <w:rPr>
-          <w:rFonts w:ascii="Formular" w:hAnsi="Formular"/>
-          <w:b w:val="0"/>
-          <w:bCs w:val="0"/>
-          <w:color w:val="212529"/>
-          <w:sz w:val="24"/>
-          <w:szCs w:val="24"/>
-        </w:rPr>
-        <w:lastRenderedPageBreak/>
-        <w:t>preserves the literal value of the next character that follows, with the exception of newline.</w:t>
-      </w:r>
-      <w:r>
-        <w:rPr>
-          <w:rFonts w:ascii="Formular" w:hAnsi="Formular"/>
-          <w:b w:val="0"/>
-          <w:bCs w:val="0"/>
-          <w:color w:val="212529"/>
-          <w:sz w:val="24"/>
-          <w:szCs w:val="24"/>
-        </w:rPr>
-        <w:t xml:space="preserve"> </w:t>
-      </w:r>
-    </w:p>
-    <w:p>
-      <w:pPr>
-        <w:pStyle w:val="Heading2"/>
-        <w:shd w:val="clear" w:color="auto" w:fill="FFFFFF"/>
-        <w:spacing w:before="0" w:beforeAutospacing="0"/>
-        <w:rPr>
-          <w:rFonts w:ascii="Formular" w:hAnsi="Formular"/>
-          <w:b w:val="0"/>
-          <w:bCs w:val="0"/>
-          <w:color w:val="212529"/>
-          <w:sz w:val="24"/>
-          <w:szCs w:val="24"/>
-        </w:rPr>
-      </w:pPr>
-      <w:r>
-        <w:rPr>
-          <w:rFonts w:ascii="Formular" w:hAnsi="Formular"/>
-          <w:b w:val="0"/>
-          <w:bCs w:val="0"/>
           <w:noProof/>
           <w:color w:val="212529"/>
           <w:sz w:val="24"/>
           <w:szCs w:val="24"/>
         </w:rPr>
         <w:drawing>
-          <wp:anchor distT="0" distB="0" distL="114300" distR="114300" simplePos="0" relativeHeight="251658240" behindDoc="0" locked="0" layoutInCell="1" allowOverlap="1" wp14:anchorId="26312FDC" wp14:editId="25ADEFE2">
-            <wp:simplePos x="914400" y="571500"/>
+          <wp:anchor distT="0" distB="0" distL="114300" distR="114300" simplePos="0" relativeHeight="251658240" behindDoc="0" locked="0" layoutInCell="1" allowOverlap="1" wp14:anchorId="26312FDC" wp14:editId="0E50EC68">
+            <wp:simplePos x="0" y="0"/>
             <wp:positionH relativeFrom="column">
-              <wp:align>left</wp:align>
+              <wp:posOffset>15240</wp:posOffset>
             </wp:positionH>
             <wp:positionV relativeFrom="paragraph">
-              <wp:align>top</wp:align>
+              <wp:posOffset>6985</wp:posOffset>
             </wp:positionV>
-            <wp:extent cx="2057400" cy="2357643"/>
-            <wp:effectExtent l="0" t="0" r="0" b="5080"/>
+            <wp:extent cx="2842260" cy="2680335"/>
+            <wp:effectExtent l="0" t="0" r="0" b="5715"/>
             <wp:wrapSquare wrapText="bothSides"/>
             <wp:docPr id="1" name="Picture 1"/>
             <wp:cNvGraphicFramePr>
@@ -3892,7 +4296,7 @@
                   <pic:spPr>
                     <a:xfrm>
                       <a:off x="0" y="0"/>
-                      <a:ext cx="2057400" cy="2357643"/>
+                      <a:ext cx="2842260" cy="2680335"/>
                     </a:xfrm>
                     <a:prstGeom prst="rect">
                       <a:avLst/>
@@ -3901,6 +4305,12 @@
                 </pic:pic>
               </a:graphicData>
             </a:graphic>
+            <wp14:sizeRelH relativeFrom="margin">
+              <wp14:pctWidth>0</wp14:pctWidth>
+            </wp14:sizeRelH>
+            <wp14:sizeRelV relativeFrom="margin">
+              <wp14:pctHeight>0</wp14:pctHeight>
+            </wp14:sizeRelV>
           </wp:anchor>
         </w:drawing>
       </w:r>
@@ -4012,7 +4422,7 @@
         <v:path o:extrusionok="f" gradientshapeok="t" o:connecttype="rect"/>
         <o:lock v:ext="edit" aspectratio="t"/>
       </v:shapetype>
-      <v:shape id="_x0000_i1069" type="#_x0000_t75" style="width:11.4pt;height:11.4pt" o:bullet="t">
+      <v:shape id="_x0000_i1089" type="#_x0000_t75" style="width:11.4pt;height:11.4pt" o:bullet="t">
         <v:imagedata r:id="rId1" o:title="msoB268"/>
       </v:shape>
     </w:pict>
@@ -4131,6 +4541,119 @@
     </w:lvl>
   </w:abstractNum>
   <w:abstractNum w:abstractNumId="1" w15:restartNumberingAfterBreak="0">
+    <w:nsid w:val="0DC73981"/>
+    <w:multiLevelType w:val="hybridMultilevel"/>
+    <w:tmpl w:val="A0A41BC4"/>
+    <w:lvl w:ilvl="0" w:tplc="08090009">
+      <w:start w:val="1"/>
+      <w:numFmt w:val="bullet"/>
+      <w:lvlText w:val=""/>
+      <w:lvlJc w:val="left"/>
+      <w:pPr>
+        <w:ind w:left="828" w:hanging="360"/>
+      </w:pPr>
+      <w:rPr>
+        <w:rFonts w:ascii="Wingdings" w:hAnsi="Wingdings" w:hint="default"/>
+      </w:rPr>
+    </w:lvl>
+    <w:lvl w:ilvl="1" w:tplc="08090003" w:tentative="1">
+      <w:start w:val="1"/>
+      <w:numFmt w:val="bullet"/>
+      <w:lvlText w:val="o"/>
+      <w:lvlJc w:val="left"/>
+      <w:pPr>
+        <w:ind w:left="1548" w:hanging="360"/>
+      </w:pPr>
+      <w:rPr>
+        <w:rFonts w:ascii="Courier New" w:hAnsi="Courier New" w:cs="Courier New" w:hint="default"/>
+      </w:rPr>
+    </w:lvl>
+    <w:lvl w:ilvl="2" w:tplc="08090005" w:tentative="1">
+      <w:start w:val="1"/>
+      <w:numFmt w:val="bullet"/>
+      <w:lvlText w:val=""/>
+      <w:lvlJc w:val="left"/>
+      <w:pPr>
+        <w:ind w:left="2268" w:hanging="360"/>
+      </w:pPr>
+      <w:rPr>
+        <w:rFonts w:ascii="Wingdings" w:hAnsi="Wingdings" w:hint="default"/>
+      </w:rPr>
+    </w:lvl>
+    <w:lvl w:ilvl="3" w:tplc="08090001" w:tentative="1">
+      <w:start w:val="1"/>
+      <w:numFmt w:val="bullet"/>
+      <w:lvlText w:val=""/>
+      <w:lvlJc w:val="left"/>
+      <w:pPr>
+        <w:ind w:left="2988" w:hanging="360"/>
+      </w:pPr>
+      <w:rPr>
+        <w:rFonts w:ascii="Symbol" w:hAnsi="Symbol" w:hint="default"/>
+      </w:rPr>
+    </w:lvl>
+    <w:lvl w:ilvl="4" w:tplc="08090003" w:tentative="1">
+      <w:start w:val="1"/>
+      <w:numFmt w:val="bullet"/>
+      <w:lvlText w:val="o"/>
+      <w:lvlJc w:val="left"/>
+      <w:pPr>
+        <w:ind w:left="3708" w:hanging="360"/>
+      </w:pPr>
+      <w:rPr>
+        <w:rFonts w:ascii="Courier New" w:hAnsi="Courier New" w:cs="Courier New" w:hint="default"/>
+      </w:rPr>
+    </w:lvl>
+    <w:lvl w:ilvl="5" w:tplc="08090005" w:tentative="1">
+      <w:start w:val="1"/>
+      <w:numFmt w:val="bullet"/>
+      <w:lvlText w:val=""/>
+      <w:lvlJc w:val="left"/>
+      <w:pPr>
+        <w:ind w:left="4428" w:hanging="360"/>
+      </w:pPr>
+      <w:rPr>
+        <w:rFonts w:ascii="Wingdings" w:hAnsi="Wingdings" w:hint="default"/>
+      </w:rPr>
+    </w:lvl>
+    <w:lvl w:ilvl="6" w:tplc="08090001" w:tentative="1">
+      <w:start w:val="1"/>
+      <w:numFmt w:val="bullet"/>
+      <w:lvlText w:val=""/>
+      <w:lvlJc w:val="left"/>
+      <w:pPr>
+        <w:ind w:left="5148" w:hanging="360"/>
+      </w:pPr>
+      <w:rPr>
+        <w:rFonts w:ascii="Symbol" w:hAnsi="Symbol" w:hint="default"/>
+      </w:rPr>
+    </w:lvl>
+    <w:lvl w:ilvl="7" w:tplc="08090003" w:tentative="1">
+      <w:start w:val="1"/>
+      <w:numFmt w:val="bullet"/>
+      <w:lvlText w:val="o"/>
+      <w:lvlJc w:val="left"/>
+      <w:pPr>
+        <w:ind w:left="5868" w:hanging="360"/>
+      </w:pPr>
+      <w:rPr>
+        <w:rFonts w:ascii="Courier New" w:hAnsi="Courier New" w:cs="Courier New" w:hint="default"/>
+      </w:rPr>
+    </w:lvl>
+    <w:lvl w:ilvl="8" w:tplc="08090005" w:tentative="1">
+      <w:start w:val="1"/>
+      <w:numFmt w:val="bullet"/>
+      <w:lvlText w:val=""/>
+      <w:lvlJc w:val="left"/>
+      <w:pPr>
+        <w:ind w:left="6588" w:hanging="360"/>
+      </w:pPr>
+      <w:rPr>
+        <w:rFonts w:ascii="Wingdings" w:hAnsi="Wingdings" w:hint="default"/>
+      </w:rPr>
+    </w:lvl>
+  </w:abstractNum>
+  <w:abstractNum w:abstractNumId="2" w15:restartNumberingAfterBreak="0">
     <w:nsid w:val="27854C81"/>
     <w:multiLevelType w:val="hybridMultilevel"/>
     <w:tmpl w:val="8ED04E9A"/>
@@ -4244,7 +4767,7 @@
       </w:rPr>
     </w:lvl>
   </w:abstractNum>
-  <w:abstractNum w:abstractNumId="2" w15:restartNumberingAfterBreak="0">
+  <w:abstractNum w:abstractNumId="3" w15:restartNumberingAfterBreak="0">
     <w:nsid w:val="400D764D"/>
     <w:multiLevelType w:val="multilevel"/>
     <w:tmpl w:val="59E62AF2"/>
@@ -4393,7 +4916,7 @@
       </w:rPr>
     </w:lvl>
   </w:abstractNum>
-  <w:abstractNum w:abstractNumId="3" w15:restartNumberingAfterBreak="0">
+  <w:abstractNum w:abstractNumId="4" w15:restartNumberingAfterBreak="0">
     <w:nsid w:val="48E11806"/>
     <w:multiLevelType w:val="multilevel"/>
     <w:tmpl w:val="81AC204C"/>
@@ -4543,16 +5066,19 @@
     </w:lvl>
   </w:abstractNum>
   <w:num w:numId="1">
-    <w:abstractNumId w:val="1"/>
+    <w:abstractNumId w:val="2"/>
   </w:num>
   <w:num w:numId="2">
-    <w:abstractNumId w:val="2"/>
+    <w:abstractNumId w:val="3"/>
   </w:num>
   <w:num w:numId="3">
-    <w:abstractNumId w:val="3"/>
+    <w:abstractNumId w:val="4"/>
   </w:num>
   <w:num w:numId="4">
     <w:abstractNumId w:val="0"/>
+  </w:num>
+  <w:num w:numId="5">
+    <w:abstractNumId w:val="1"/>
   </w:num>
 </w:numbering>
 </file>

</xml_diff>

<commit_message>
AWS Elastic Load Balancing Documents Created
</commit_message>
<xml_diff>
--- a/linux/class-notes/5- Linux-Filters & Control Operators.docx
+++ b/linux/class-notes/5- Linux-Filters & Control Operators.docx
@@ -1511,7 +1511,6 @@
     </w:p>
     <w:p>
       <w:pPr>
-        <w:pStyle w:val="ListParagraph"/>
         <w:tabs>
           <w:tab w:val="left" w:pos="916"/>
           <w:tab w:val="left" w:pos="1832"/>
@@ -1541,55 +1540,6 @@
     </w:p>
     <w:p>
       <w:pPr>
-        <w:pStyle w:val="HTMLPreformatted"/>
-        <w:rPr>
-          <w:rFonts w:ascii="Consolas" w:hAnsi="Consolas"/>
-          <w:color w:val="212529"/>
-          <w:sz w:val="22"/>
-          <w:szCs w:val="22"/>
-        </w:rPr>
-      </w:pPr>
-      <w:r>
-        <w:rPr>
-          <w:rFonts w:ascii="Consolas" w:hAnsi="Consolas"/>
-          <w:color w:val="212529"/>
-          <w:sz w:val="22"/>
-          <w:szCs w:val="22"/>
-        </w:rPr>
-        <w:tab/>
-      </w:r>
-      <w:r>
-        <w:rPr>
-          <w:rFonts w:ascii="Consolas" w:hAnsi="Consolas"/>
-          <w:color w:val="FF0000"/>
-          <w:sz w:val="22"/>
-          <w:szCs w:val="22"/>
-        </w:rPr>
-        <w:t xml:space="preserve">cat clarusway.txt | tr </w:t>
-      </w:r>
-      <w:proofErr w:type="gramStart"/>
-      <w:r>
-        <w:rPr>
-          <w:rFonts w:ascii="Consolas" w:hAnsi="Consolas"/>
-          <w:color w:val="FF0000"/>
-          <w:sz w:val="22"/>
-          <w:szCs w:val="22"/>
-        </w:rPr>
-        <w:t>[:space</w:t>
-      </w:r>
-      <w:proofErr w:type="gramEnd"/>
-      <w:r>
-        <w:rPr>
-          <w:rFonts w:ascii="Consolas" w:hAnsi="Consolas"/>
-          <w:color w:val="FF0000"/>
-          <w:sz w:val="22"/>
-          <w:szCs w:val="22"/>
-        </w:rPr>
-        <w:t>:] '\t'</w:t>
-      </w:r>
-    </w:p>
-    <w:p>
-      <w:pPr>
         <w:tabs>
           <w:tab w:val="left" w:pos="916"/>
           <w:tab w:val="left" w:pos="1832"/>
@@ -1612,28 +1562,66 @@
         <w:rPr>
           <w:rFonts w:ascii="Consolas" w:eastAsia="Times New Roman" w:hAnsi="Consolas" w:cs="Courier New"/>
           <w:noProof w:val="0"/>
-          <w:color w:val="212529"/>
-          <w:lang w:val="en-GB" w:eastAsia="en-GB"/>
-        </w:rPr>
-      </w:pPr>
-      <w:r>
-        <w:rPr>
-          <w:rFonts w:ascii="Consolas" w:eastAsia="Times New Roman" w:hAnsi="Consolas" w:cs="Courier New"/>
-          <w:noProof w:val="0"/>
-          <w:color w:val="212529"/>
-          <w:lang w:val="en-GB" w:eastAsia="en-GB"/>
-        </w:rPr>
-        <w:tab/>
-      </w:r>
-      <w:r>
-        <w:rPr>
-          <w:rFonts w:ascii="Consolas" w:eastAsia="Times New Roman" w:hAnsi="Consolas" w:cs="Courier New"/>
-          <w:noProof w:val="0"/>
-          <w:color w:val="212529"/>
-          <w:lang w:val="en-GB" w:eastAsia="en-GB"/>
-        </w:rPr>
-        <w:t>WAY     TO      REINVENT        YOURSELF</w:t>
-      </w:r>
+          <w:color w:val="FF0000"/>
+          <w:lang w:val="en-GB" w:eastAsia="en-GB"/>
+        </w:rPr>
+      </w:pPr>
+      <w:r>
+        <w:rPr>
+          <w:rFonts w:ascii="Consolas" w:eastAsia="Times New Roman" w:hAnsi="Consolas" w:cs="Courier New"/>
+          <w:noProof w:val="0"/>
+          <w:color w:val="FF0000"/>
+          <w:lang w:val="en-GB" w:eastAsia="en-GB"/>
+        </w:rPr>
+        <w:t xml:space="preserve">        </w:t>
+      </w:r>
+      <w:r>
+        <w:rPr>
+          <w:rFonts w:ascii="Consolas" w:eastAsia="Times New Roman" w:hAnsi="Consolas" w:cs="Courier New"/>
+          <w:noProof w:val="0"/>
+          <w:color w:val="FF0000"/>
+          <w:lang w:val="en-GB" w:eastAsia="en-GB"/>
+        </w:rPr>
+        <w:t xml:space="preserve">cat </w:t>
+      </w:r>
+      <w:r>
+        <w:rPr>
+          <w:rFonts w:ascii="Consolas" w:eastAsia="Times New Roman" w:hAnsi="Consolas" w:cs="Courier New"/>
+          <w:noProof w:val="0"/>
+          <w:color w:val="FF0000"/>
+          <w:lang w:val="en-GB" w:eastAsia="en-GB"/>
+        </w:rPr>
+        <w:t>days</w:t>
+      </w:r>
+      <w:r>
+        <w:rPr>
+          <w:rFonts w:ascii="Consolas" w:eastAsia="Times New Roman" w:hAnsi="Consolas" w:cs="Courier New"/>
+          <w:noProof w:val="0"/>
+          <w:color w:val="FF0000"/>
+          <w:lang w:val="en-GB" w:eastAsia="en-GB"/>
+        </w:rPr>
+        <w:t xml:space="preserve">.txt | tr </w:t>
+      </w:r>
+      <w:r>
+        <w:rPr>
+          <w:rFonts w:ascii="Consolas" w:eastAsia="Times New Roman" w:hAnsi="Consolas" w:cs="Courier New"/>
+          <w:noProof w:val="0"/>
+          <w:color w:val="FF0000"/>
+          <w:lang w:val="en-GB" w:eastAsia="en-GB"/>
+        </w:rPr>
+        <w:t xml:space="preserve">‘\n’ </w:t>
+      </w:r>
+      <w:proofErr w:type="gramStart"/>
+      <w:r>
+        <w:rPr>
+          <w:rFonts w:ascii="Consolas" w:eastAsia="Times New Roman" w:hAnsi="Consolas" w:cs="Courier New"/>
+          <w:noProof w:val="0"/>
+          <w:color w:val="FF0000"/>
+          <w:lang w:val="en-GB" w:eastAsia="en-GB"/>
+        </w:rPr>
+        <w:t>‘ ‘</w:t>
+      </w:r>
+      <w:proofErr w:type="gramEnd"/>
     </w:p>
     <w:p>
       <w:pPr>
@@ -1663,6 +1651,24 @@
           <w:lang w:val="en-GB" w:eastAsia="en-GB"/>
         </w:rPr>
       </w:pPr>
+      <w:r>
+        <w:rPr>
+          <w:rFonts w:ascii="Consolas" w:eastAsia="Times New Roman" w:hAnsi="Consolas" w:cs="Courier New"/>
+          <w:noProof w:val="0"/>
+          <w:color w:val="212529"/>
+          <w:lang w:val="en-GB" w:eastAsia="en-GB"/>
+        </w:rPr>
+        <w:tab/>
+      </w:r>
+      <w:r>
+        <w:rPr>
+          <w:rFonts w:ascii="Consolas" w:eastAsia="Times New Roman" w:hAnsi="Consolas" w:cs="Courier New"/>
+          <w:noProof w:val="0"/>
+          <w:color w:val="212529"/>
+          <w:lang w:val="en-GB" w:eastAsia="en-GB"/>
+        </w:rPr>
+        <w:t>Monday Tuesday Wednesday Thursday Friday Saturday Sunday</w:t>
+      </w:r>
     </w:p>
     <w:p>
       <w:pPr>
@@ -1688,66 +1694,10 @@
         <w:rPr>
           <w:rFonts w:ascii="Consolas" w:eastAsia="Times New Roman" w:hAnsi="Consolas" w:cs="Courier New"/>
           <w:noProof w:val="0"/>
-          <w:color w:val="FF0000"/>
-          <w:lang w:val="en-GB" w:eastAsia="en-GB"/>
-        </w:rPr>
-      </w:pPr>
-      <w:r>
-        <w:rPr>
-          <w:rFonts w:ascii="Consolas" w:eastAsia="Times New Roman" w:hAnsi="Consolas" w:cs="Courier New"/>
-          <w:noProof w:val="0"/>
-          <w:color w:val="FF0000"/>
-          <w:lang w:val="en-GB" w:eastAsia="en-GB"/>
-        </w:rPr>
-        <w:t xml:space="preserve">        </w:t>
-      </w:r>
-      <w:r>
-        <w:rPr>
-          <w:rFonts w:ascii="Consolas" w:eastAsia="Times New Roman" w:hAnsi="Consolas" w:cs="Courier New"/>
-          <w:noProof w:val="0"/>
-          <w:color w:val="FF0000"/>
-          <w:lang w:val="en-GB" w:eastAsia="en-GB"/>
-        </w:rPr>
-        <w:t xml:space="preserve">cat </w:t>
-      </w:r>
-      <w:r>
-        <w:rPr>
-          <w:rFonts w:ascii="Consolas" w:eastAsia="Times New Roman" w:hAnsi="Consolas" w:cs="Courier New"/>
-          <w:noProof w:val="0"/>
-          <w:color w:val="FF0000"/>
-          <w:lang w:val="en-GB" w:eastAsia="en-GB"/>
-        </w:rPr>
-        <w:t>days</w:t>
-      </w:r>
-      <w:r>
-        <w:rPr>
-          <w:rFonts w:ascii="Consolas" w:eastAsia="Times New Roman" w:hAnsi="Consolas" w:cs="Courier New"/>
-          <w:noProof w:val="0"/>
-          <w:color w:val="FF0000"/>
-          <w:lang w:val="en-GB" w:eastAsia="en-GB"/>
-        </w:rPr>
-        <w:t xml:space="preserve">.txt | tr </w:t>
-      </w:r>
-      <w:r>
-        <w:rPr>
-          <w:rFonts w:ascii="Consolas" w:eastAsia="Times New Roman" w:hAnsi="Consolas" w:cs="Courier New"/>
-          <w:noProof w:val="0"/>
-          <w:color w:val="FF0000"/>
-          <w:lang w:val="en-GB" w:eastAsia="en-GB"/>
-        </w:rPr>
-        <w:t xml:space="preserve">‘\n’ </w:t>
-      </w:r>
-      <w:proofErr w:type="gramStart"/>
-      <w:r>
-        <w:rPr>
-          <w:rFonts w:ascii="Consolas" w:eastAsia="Times New Roman" w:hAnsi="Consolas" w:cs="Courier New"/>
-          <w:noProof w:val="0"/>
-          <w:color w:val="FF0000"/>
-          <w:lang w:val="en-GB" w:eastAsia="en-GB"/>
-        </w:rPr>
-        <w:t>‘ ‘</w:t>
-      </w:r>
-      <w:proofErr w:type="gramEnd"/>
+          <w:color w:val="212529"/>
+          <w:lang w:val="en-GB" w:eastAsia="en-GB"/>
+        </w:rPr>
+      </w:pPr>
     </w:p>
     <w:p>
       <w:pPr>
@@ -1773,15 +1723,15 @@
         <w:rPr>
           <w:rFonts w:ascii="Consolas" w:eastAsia="Times New Roman" w:hAnsi="Consolas" w:cs="Courier New"/>
           <w:noProof w:val="0"/>
-          <w:color w:val="212529"/>
-          <w:lang w:val="en-GB" w:eastAsia="en-GB"/>
-        </w:rPr>
-      </w:pPr>
-      <w:r>
-        <w:rPr>
-          <w:rFonts w:ascii="Consolas" w:eastAsia="Times New Roman" w:hAnsi="Consolas" w:cs="Courier New"/>
-          <w:noProof w:val="0"/>
-          <w:color w:val="212529"/>
+          <w:color w:val="FF0000"/>
+          <w:lang w:val="en-GB" w:eastAsia="en-GB"/>
+        </w:rPr>
+      </w:pPr>
+      <w:r>
+        <w:rPr>
+          <w:rFonts w:ascii="Consolas" w:eastAsia="Times New Roman" w:hAnsi="Consolas" w:cs="Courier New"/>
+          <w:noProof w:val="0"/>
+          <w:color w:val="FF0000"/>
           <w:lang w:val="en-GB" w:eastAsia="en-GB"/>
         </w:rPr>
         <w:tab/>
@@ -1790,11 +1740,22 @@
         <w:rPr>
           <w:rFonts w:ascii="Consolas" w:eastAsia="Times New Roman" w:hAnsi="Consolas" w:cs="Courier New"/>
           <w:noProof w:val="0"/>
-          <w:color w:val="212529"/>
-          <w:lang w:val="en-GB" w:eastAsia="en-GB"/>
-        </w:rPr>
-        <w:t>Monday Tuesday Wednesday Thursday Friday Saturday Sunday</w:t>
-      </w:r>
+          <w:color w:val="FF0000"/>
+          <w:lang w:val="en-GB" w:eastAsia="en-GB"/>
+        </w:rPr>
+        <w:t xml:space="preserve">cat clarusway.txt | tr -d </w:t>
+      </w:r>
+      <w:proofErr w:type="spellStart"/>
+      <w:r>
+        <w:rPr>
+          <w:rFonts w:ascii="Consolas" w:eastAsia="Times New Roman" w:hAnsi="Consolas" w:cs="Courier New"/>
+          <w:noProof w:val="0"/>
+          <w:color w:val="FF0000"/>
+          <w:lang w:val="en-GB" w:eastAsia="en-GB"/>
+        </w:rPr>
+        <w:t>aeiou</w:t>
+      </w:r>
+      <w:proofErr w:type="spellEnd"/>
     </w:p>
     <w:p>
       <w:pPr>
@@ -1820,13 +1781,51 @@
         <w:rPr>
           <w:rFonts w:ascii="Consolas" w:eastAsia="Times New Roman" w:hAnsi="Consolas" w:cs="Courier New"/>
           <w:noProof w:val="0"/>
-          <w:color w:val="212529"/>
-          <w:lang w:val="en-GB" w:eastAsia="en-GB"/>
-        </w:rPr>
-      </w:pPr>
-    </w:p>
-    <w:p>
-      <w:pPr>
+          <w:color w:val="FF0000"/>
+          <w:lang w:val="en-GB" w:eastAsia="en-GB"/>
+        </w:rPr>
+      </w:pPr>
+      <w:r>
+        <w:rPr>
+          <w:rFonts w:ascii="Consolas" w:eastAsia="Times New Roman" w:hAnsi="Consolas" w:cs="Courier New"/>
+          <w:noProof w:val="0"/>
+          <w:color w:val="FF0000"/>
+          <w:lang w:val="en-GB" w:eastAsia="en-GB"/>
+        </w:rPr>
+        <w:tab/>
+      </w:r>
+      <w:r>
+        <w:rPr>
+          <w:rFonts w:ascii="Consolas" w:eastAsia="Times New Roman" w:hAnsi="Consolas" w:cs="Courier New"/>
+          <w:noProof w:val="0"/>
+          <w:lang w:val="en-GB" w:eastAsia="en-GB"/>
+        </w:rPr>
+        <w:t>Delete the vowels</w:t>
+      </w:r>
+    </w:p>
+    <w:p>
+      <w:pPr>
+        <w:tabs>
+          <w:tab w:val="left" w:pos="916"/>
+        </w:tabs>
+        <w:spacing w:after="0" w:line="240" w:lineRule="auto"/>
+        <w:rPr>
+          <w:rFonts w:ascii="Consolas" w:eastAsia="Times New Roman" w:hAnsi="Consolas" w:cs="Courier New"/>
+          <w:noProof w:val="0"/>
+          <w:color w:val="212529"/>
+          <w:sz w:val="26"/>
+          <w:szCs w:val="26"/>
+          <w:lang w:val="en-GB" w:eastAsia="en-GB"/>
+        </w:rPr>
+      </w:pPr>
+    </w:p>
+    <w:p>
+      <w:pPr>
+        <w:pStyle w:val="ListParagraph"/>
+        <w:numPr>
+          <w:ilvl w:val="0"/>
+          <w:numId w:val="1"/>
+        </w:numPr>
         <w:tabs>
           <w:tab w:val="left" w:pos="916"/>
           <w:tab w:val="left" w:pos="1832"/>
@@ -1847,44 +1846,38 @@
         </w:tabs>
         <w:spacing w:after="0" w:line="240" w:lineRule="auto"/>
         <w:rPr>
-          <w:rFonts w:ascii="Consolas" w:eastAsia="Times New Roman" w:hAnsi="Consolas" w:cs="Courier New"/>
-          <w:noProof w:val="0"/>
+          <w:rFonts w:eastAsia="Times New Roman" w:cstheme="minorHAnsi"/>
+          <w:noProof w:val="0"/>
+          <w:color w:val="212529"/>
+          <w:sz w:val="26"/>
+          <w:szCs w:val="26"/>
+          <w:lang w:val="en-GB" w:eastAsia="en-GB"/>
+        </w:rPr>
+      </w:pPr>
+      <w:r>
+        <w:rPr>
+          <w:rFonts w:cstheme="minorHAnsi"/>
           <w:color w:val="FF0000"/>
-          <w:lang w:val="en-GB" w:eastAsia="en-GB"/>
-        </w:rPr>
-      </w:pPr>
-      <w:r>
-        <w:rPr>
-          <w:rFonts w:ascii="Consolas" w:eastAsia="Times New Roman" w:hAnsi="Consolas" w:cs="Courier New"/>
-          <w:noProof w:val="0"/>
-          <w:color w:val="FF0000"/>
-          <w:lang w:val="en-GB" w:eastAsia="en-GB"/>
-        </w:rPr>
-        <w:tab/>
-      </w:r>
-      <w:r>
-        <w:rPr>
-          <w:rFonts w:ascii="Consolas" w:eastAsia="Times New Roman" w:hAnsi="Consolas" w:cs="Courier New"/>
-          <w:noProof w:val="0"/>
-          <w:color w:val="FF0000"/>
-          <w:lang w:val="en-GB" w:eastAsia="en-GB"/>
-        </w:rPr>
-        <w:t xml:space="preserve">cat clarusway.txt | tr -d </w:t>
-      </w:r>
-      <w:proofErr w:type="spellStart"/>
-      <w:r>
-        <w:rPr>
-          <w:rFonts w:ascii="Consolas" w:eastAsia="Times New Roman" w:hAnsi="Consolas" w:cs="Courier New"/>
-          <w:noProof w:val="0"/>
-          <w:color w:val="FF0000"/>
-          <w:lang w:val="en-GB" w:eastAsia="en-GB"/>
-        </w:rPr>
-        <w:t>aeiou</w:t>
-      </w:r>
-      <w:proofErr w:type="spellEnd"/>
-    </w:p>
-    <w:p>
-      <w:pPr>
+          <w:sz w:val="26"/>
+          <w:szCs w:val="26"/>
+          <w:shd w:val="clear" w:color="auto" w:fill="FFFFFF"/>
+        </w:rPr>
+        <w:t>wc:</w:t>
+      </w:r>
+      <w:r>
+        <w:rPr>
+          <w:rFonts w:cstheme="minorHAnsi"/>
+          <w:color w:val="4A1E1E"/>
+          <w:sz w:val="26"/>
+          <w:szCs w:val="26"/>
+          <w:shd w:val="clear" w:color="auto" w:fill="FFFFFF"/>
+        </w:rPr>
+        <w:t xml:space="preserve"> Counting lines, words and characters.</w:t>
+      </w:r>
+    </w:p>
+    <w:p>
+      <w:pPr>
+        <w:pStyle w:val="ListParagraph"/>
         <w:tabs>
           <w:tab w:val="left" w:pos="916"/>
           <w:tab w:val="left" w:pos="1832"/>
@@ -1911,6 +1904,7 @@
           <w:lang w:val="en-GB" w:eastAsia="en-GB"/>
         </w:rPr>
       </w:pPr>
+      <w:proofErr w:type="spellStart"/>
       <w:r>
         <w:rPr>
           <w:rFonts w:ascii="Consolas" w:eastAsia="Times New Roman" w:hAnsi="Consolas" w:cs="Courier New"/>
@@ -1918,40 +1912,22 @@
           <w:color w:val="FF0000"/>
           <w:lang w:val="en-GB" w:eastAsia="en-GB"/>
         </w:rPr>
-        <w:tab/>
-      </w:r>
-      <w:r>
-        <w:rPr>
-          <w:rFonts w:ascii="Consolas" w:eastAsia="Times New Roman" w:hAnsi="Consolas" w:cs="Courier New"/>
-          <w:noProof w:val="0"/>
-          <w:lang w:val="en-GB" w:eastAsia="en-GB"/>
-        </w:rPr>
-        <w:t>Delete the vowels</w:t>
-      </w:r>
-    </w:p>
-    <w:p>
-      <w:pPr>
-        <w:tabs>
-          <w:tab w:val="left" w:pos="916"/>
-        </w:tabs>
-        <w:spacing w:after="0" w:line="240" w:lineRule="auto"/>
-        <w:rPr>
-          <w:rFonts w:ascii="Consolas" w:eastAsia="Times New Roman" w:hAnsi="Consolas" w:cs="Courier New"/>
-          <w:noProof w:val="0"/>
-          <w:color w:val="212529"/>
-          <w:sz w:val="26"/>
-          <w:szCs w:val="26"/>
-          <w:lang w:val="en-GB" w:eastAsia="en-GB"/>
-        </w:rPr>
-      </w:pPr>
+        <w:t>wc</w:t>
+      </w:r>
+      <w:proofErr w:type="spellEnd"/>
+      <w:r>
+        <w:rPr>
+          <w:rFonts w:ascii="Consolas" w:eastAsia="Times New Roman" w:hAnsi="Consolas" w:cs="Courier New"/>
+          <w:noProof w:val="0"/>
+          <w:color w:val="FF0000"/>
+          <w:lang w:val="en-GB" w:eastAsia="en-GB"/>
+        </w:rPr>
+        <w:t xml:space="preserve"> tennis.txt</w:t>
+      </w:r>
     </w:p>
     <w:p>
       <w:pPr>
         <w:pStyle w:val="ListParagraph"/>
-        <w:numPr>
-          <w:ilvl w:val="0"/>
-          <w:numId w:val="1"/>
-        </w:numPr>
         <w:tabs>
           <w:tab w:val="left" w:pos="916"/>
           <w:tab w:val="left" w:pos="1832"/>
@@ -1972,33 +1948,47 @@
         </w:tabs>
         <w:spacing w:after="0" w:line="240" w:lineRule="auto"/>
         <w:rPr>
-          <w:rFonts w:eastAsia="Times New Roman" w:cstheme="minorHAnsi"/>
-          <w:noProof w:val="0"/>
-          <w:color w:val="212529"/>
-          <w:sz w:val="26"/>
-          <w:szCs w:val="26"/>
-          <w:lang w:val="en-GB" w:eastAsia="en-GB"/>
-        </w:rPr>
-      </w:pPr>
-      <w:r>
-        <w:rPr>
-          <w:rFonts w:cstheme="minorHAnsi"/>
-          <w:color w:val="FF0000"/>
-          <w:sz w:val="26"/>
-          <w:szCs w:val="26"/>
-          <w:shd w:val="clear" w:color="auto" w:fill="FFFFFF"/>
-        </w:rPr>
-        <w:t>wc:</w:t>
-      </w:r>
-      <w:r>
-        <w:rPr>
-          <w:rFonts w:cstheme="minorHAnsi"/>
-          <w:color w:val="4A1E1E"/>
-          <w:sz w:val="26"/>
-          <w:szCs w:val="26"/>
-          <w:shd w:val="clear" w:color="auto" w:fill="FFFFFF"/>
-        </w:rPr>
-        <w:t xml:space="preserve"> Counting lines, words and characters.</w:t>
+          <w:rFonts w:ascii="Consolas" w:eastAsia="Times New Roman" w:hAnsi="Consolas" w:cs="Courier New"/>
+          <w:noProof w:val="0"/>
+          <w:color w:val="212529"/>
+          <w:lang w:val="en-GB" w:eastAsia="en-GB"/>
+        </w:rPr>
+      </w:pPr>
+      <w:r>
+        <w:rPr>
+          <w:rFonts w:ascii="Consolas" w:eastAsia="Times New Roman" w:hAnsi="Consolas" w:cs="Courier New"/>
+          <w:noProof w:val="0"/>
+          <w:color w:val="212529"/>
+          <w:lang w:val="en-GB" w:eastAsia="en-GB"/>
+        </w:rPr>
+        <w:t xml:space="preserve">5 15 100 tennis.txt </w:t>
+      </w:r>
+      <w:r>
+        <w:rPr>
+          <w:rFonts w:ascii="Consolas" w:eastAsia="Times New Roman" w:hAnsi="Consolas" w:cs="Courier New"/>
+          <w:noProof w:val="0"/>
+          <w:color w:val="212529"/>
+          <w:lang w:val="en-GB" w:eastAsia="en-GB"/>
+        </w:rPr>
+        <w:sym w:font="Wingdings" w:char="F0E8"/>
+      </w:r>
+      <w:r>
+        <w:rPr>
+          <w:rFonts w:ascii="Consolas" w:eastAsia="Times New Roman" w:hAnsi="Consolas" w:cs="Courier New"/>
+          <w:noProof w:val="0"/>
+          <w:color w:val="212529"/>
+          <w:lang w:val="en-GB" w:eastAsia="en-GB"/>
+        </w:rPr>
+        <w:t xml:space="preserve"> 5 lines, 15 words, 100 </w:t>
+      </w:r>
+      <w:r>
+        <w:rPr>
+          <w:rFonts w:ascii="Consolas" w:eastAsia="Times New Roman" w:hAnsi="Consolas" w:cs="Courier New"/>
+          <w:noProof w:val="0"/>
+          <w:color w:val="212529"/>
+          <w:lang w:val="en-GB" w:eastAsia="en-GB"/>
+        </w:rPr>
+        <w:t>bits(chars)</w:t>
       </w:r>
     </w:p>
     <w:p>
@@ -2026,30 +2016,10 @@
         <w:rPr>
           <w:rFonts w:ascii="Consolas" w:eastAsia="Times New Roman" w:hAnsi="Consolas" w:cs="Courier New"/>
           <w:noProof w:val="0"/>
-          <w:color w:val="FF0000"/>
-          <w:lang w:val="en-GB" w:eastAsia="en-GB"/>
-        </w:rPr>
-      </w:pPr>
-      <w:proofErr w:type="spellStart"/>
-      <w:r>
-        <w:rPr>
-          <w:rFonts w:ascii="Consolas" w:eastAsia="Times New Roman" w:hAnsi="Consolas" w:cs="Courier New"/>
-          <w:noProof w:val="0"/>
-          <w:color w:val="FF0000"/>
-          <w:lang w:val="en-GB" w:eastAsia="en-GB"/>
-        </w:rPr>
-        <w:t>wc</w:t>
-      </w:r>
-      <w:proofErr w:type="spellEnd"/>
-      <w:r>
-        <w:rPr>
-          <w:rFonts w:ascii="Consolas" w:eastAsia="Times New Roman" w:hAnsi="Consolas" w:cs="Courier New"/>
-          <w:noProof w:val="0"/>
-          <w:color w:val="FF0000"/>
-          <w:lang w:val="en-GB" w:eastAsia="en-GB"/>
-        </w:rPr>
-        <w:t xml:space="preserve"> tennis.txt</w:t>
-      </w:r>
+          <w:color w:val="212529"/>
+          <w:lang w:val="en-GB" w:eastAsia="en-GB"/>
+        </w:rPr>
+      </w:pPr>
     </w:p>
     <w:p>
       <w:pPr>
@@ -2080,41 +2050,43 @@
           <w:lang w:val="en-GB" w:eastAsia="en-GB"/>
         </w:rPr>
       </w:pPr>
-      <w:r>
-        <w:rPr>
-          <w:rFonts w:ascii="Consolas" w:eastAsia="Times New Roman" w:hAnsi="Consolas" w:cs="Courier New"/>
-          <w:noProof w:val="0"/>
-          <w:color w:val="212529"/>
-          <w:lang w:val="en-GB" w:eastAsia="en-GB"/>
-        </w:rPr>
-        <w:t xml:space="preserve">5 15 100 tennis.txt </w:t>
-      </w:r>
-      <w:r>
-        <w:rPr>
-          <w:rFonts w:ascii="Consolas" w:eastAsia="Times New Roman" w:hAnsi="Consolas" w:cs="Courier New"/>
-          <w:noProof w:val="0"/>
-          <w:color w:val="212529"/>
-          <w:lang w:val="en-GB" w:eastAsia="en-GB"/>
-        </w:rPr>
-        <w:sym w:font="Wingdings" w:char="F0E8"/>
-      </w:r>
-      <w:r>
-        <w:rPr>
-          <w:rFonts w:ascii="Consolas" w:eastAsia="Times New Roman" w:hAnsi="Consolas" w:cs="Courier New"/>
-          <w:noProof w:val="0"/>
-          <w:color w:val="212529"/>
-          <w:lang w:val="en-GB" w:eastAsia="en-GB"/>
-        </w:rPr>
-        <w:t xml:space="preserve"> 5 lines, 15 words, 100 </w:t>
-      </w:r>
-      <w:r>
-        <w:rPr>
-          <w:rFonts w:ascii="Consolas" w:eastAsia="Times New Roman" w:hAnsi="Consolas" w:cs="Courier New"/>
-          <w:noProof w:val="0"/>
-          <w:color w:val="212529"/>
-          <w:lang w:val="en-GB" w:eastAsia="en-GB"/>
-        </w:rPr>
-        <w:t>bits(chars)</w:t>
+      <w:proofErr w:type="spellStart"/>
+      <w:r>
+        <w:rPr>
+          <w:rFonts w:ascii="Consolas" w:eastAsia="Times New Roman" w:hAnsi="Consolas" w:cs="Courier New"/>
+          <w:noProof w:val="0"/>
+          <w:color w:val="FF0000"/>
+          <w:lang w:val="en-GB" w:eastAsia="en-GB"/>
+        </w:rPr>
+        <w:t>wc</w:t>
+      </w:r>
+      <w:proofErr w:type="spellEnd"/>
+      <w:r>
+        <w:rPr>
+          <w:rFonts w:ascii="Consolas" w:eastAsia="Times New Roman" w:hAnsi="Consolas" w:cs="Courier New"/>
+          <w:noProof w:val="0"/>
+          <w:color w:val="FF0000"/>
+          <w:lang w:val="en-GB" w:eastAsia="en-GB"/>
+        </w:rPr>
+        <w:t xml:space="preserve"> -l tennis.txt </w:t>
+      </w:r>
+      <w:r>
+        <w:rPr>
+          <w:rFonts w:ascii="Consolas" w:eastAsia="Times New Roman" w:hAnsi="Consolas" w:cs="Courier New"/>
+          <w:noProof w:val="0"/>
+          <w:color w:val="212529"/>
+          <w:lang w:val="en-GB" w:eastAsia="en-GB"/>
+        </w:rPr>
+        <w:sym w:font="Wingdings" w:char="F0E0"/>
+      </w:r>
+      <w:r>
+        <w:rPr>
+          <w:rFonts w:ascii="Consolas" w:eastAsia="Times New Roman" w:hAnsi="Consolas" w:cs="Courier New"/>
+          <w:noProof w:val="0"/>
+          <w:color w:val="212529"/>
+          <w:lang w:val="en-GB" w:eastAsia="en-GB"/>
+        </w:rPr>
+        <w:t xml:space="preserve"> 5</w:t>
       </w:r>
     </w:p>
     <w:p>
@@ -2146,6 +2118,44 @@
           <w:lang w:val="en-GB" w:eastAsia="en-GB"/>
         </w:rPr>
       </w:pPr>
+      <w:proofErr w:type="spellStart"/>
+      <w:r>
+        <w:rPr>
+          <w:rFonts w:ascii="Consolas" w:eastAsia="Times New Roman" w:hAnsi="Consolas" w:cs="Courier New"/>
+          <w:noProof w:val="0"/>
+          <w:color w:val="FF0000"/>
+          <w:lang w:val="en-GB" w:eastAsia="en-GB"/>
+        </w:rPr>
+        <w:t>wc</w:t>
+      </w:r>
+      <w:proofErr w:type="spellEnd"/>
+      <w:r>
+        <w:rPr>
+          <w:rFonts w:ascii="Consolas" w:eastAsia="Times New Roman" w:hAnsi="Consolas" w:cs="Courier New"/>
+          <w:noProof w:val="0"/>
+          <w:color w:val="FF0000"/>
+          <w:lang w:val="en-GB" w:eastAsia="en-GB"/>
+        </w:rPr>
+        <w:t xml:space="preserve"> -w tennis.txt </w:t>
+      </w:r>
+      <w:r>
+        <w:rPr>
+          <w:rFonts w:ascii="Consolas" w:eastAsia="Times New Roman" w:hAnsi="Consolas" w:cs="Courier New"/>
+          <w:noProof w:val="0"/>
+          <w:color w:val="212529"/>
+          <w:lang w:val="en-GB" w:eastAsia="en-GB"/>
+        </w:rPr>
+        <w:sym w:font="Wingdings" w:char="F0E0"/>
+      </w:r>
+      <w:r>
+        <w:rPr>
+          <w:rFonts w:ascii="Consolas" w:eastAsia="Times New Roman" w:hAnsi="Consolas" w:cs="Courier New"/>
+          <w:noProof w:val="0"/>
+          <w:color w:val="212529"/>
+          <w:lang w:val="en-GB" w:eastAsia="en-GB"/>
+        </w:rPr>
+        <w:t xml:space="preserve"> 15</w:t>
+      </w:r>
     </w:p>
     <w:p>
       <w:pPr>
@@ -2194,7 +2204,7 @@
           <w:color w:val="FF0000"/>
           <w:lang w:val="en-GB" w:eastAsia="en-GB"/>
         </w:rPr>
-        <w:t xml:space="preserve"> -l tennis.txt </w:t>
+        <w:t xml:space="preserve"> -c tennis.txt </w:t>
       </w:r>
       <w:r>
         <w:rPr>
@@ -2212,7 +2222,7 @@
           <w:color w:val="212529"/>
           <w:lang w:val="en-GB" w:eastAsia="en-GB"/>
         </w:rPr>
-        <w:t xml:space="preserve"> 5</w:t>
+        <w:t xml:space="preserve"> 100</w:t>
       </w:r>
     </w:p>
     <w:p>
@@ -2262,7 +2272,7 @@
           <w:color w:val="FF0000"/>
           <w:lang w:val="en-GB" w:eastAsia="en-GB"/>
         </w:rPr>
-        <w:t xml:space="preserve"> -w tennis.txt </w:t>
+        <w:t xml:space="preserve"> -m tennis.txt </w:t>
       </w:r>
       <w:r>
         <w:rPr>
@@ -2280,7 +2290,7 @@
           <w:color w:val="212529"/>
           <w:lang w:val="en-GB" w:eastAsia="en-GB"/>
         </w:rPr>
-        <w:t xml:space="preserve"> 15</w:t>
+        <w:t xml:space="preserve"> characters</w:t>
       </w:r>
     </w:p>
     <w:p>
@@ -2312,48 +2322,14 @@
           <w:lang w:val="en-GB" w:eastAsia="en-GB"/>
         </w:rPr>
       </w:pPr>
-      <w:proofErr w:type="spellStart"/>
-      <w:r>
-        <w:rPr>
-          <w:rFonts w:ascii="Consolas" w:eastAsia="Times New Roman" w:hAnsi="Consolas" w:cs="Courier New"/>
-          <w:noProof w:val="0"/>
-          <w:color w:val="FF0000"/>
-          <w:lang w:val="en-GB" w:eastAsia="en-GB"/>
-        </w:rPr>
-        <w:t>wc</w:t>
-      </w:r>
-      <w:proofErr w:type="spellEnd"/>
-      <w:r>
-        <w:rPr>
-          <w:rFonts w:ascii="Consolas" w:eastAsia="Times New Roman" w:hAnsi="Consolas" w:cs="Courier New"/>
-          <w:noProof w:val="0"/>
-          <w:color w:val="FF0000"/>
-          <w:lang w:val="en-GB" w:eastAsia="en-GB"/>
-        </w:rPr>
-        <w:t xml:space="preserve"> -c tennis.txt </w:t>
-      </w:r>
-      <w:r>
-        <w:rPr>
-          <w:rFonts w:ascii="Consolas" w:eastAsia="Times New Roman" w:hAnsi="Consolas" w:cs="Courier New"/>
-          <w:noProof w:val="0"/>
-          <w:color w:val="212529"/>
-          <w:lang w:val="en-GB" w:eastAsia="en-GB"/>
-        </w:rPr>
-        <w:sym w:font="Wingdings" w:char="F0E0"/>
-      </w:r>
-      <w:r>
-        <w:rPr>
-          <w:rFonts w:ascii="Consolas" w:eastAsia="Times New Roman" w:hAnsi="Consolas" w:cs="Courier New"/>
-          <w:noProof w:val="0"/>
-          <w:color w:val="212529"/>
-          <w:lang w:val="en-GB" w:eastAsia="en-GB"/>
-        </w:rPr>
-        <w:t xml:space="preserve"> 100</w:t>
-      </w:r>
     </w:p>
     <w:p>
       <w:pPr>
         <w:pStyle w:val="ListParagraph"/>
+        <w:numPr>
+          <w:ilvl w:val="0"/>
+          <w:numId w:val="1"/>
+        </w:numPr>
         <w:tabs>
           <w:tab w:val="left" w:pos="916"/>
           <w:tab w:val="left" w:pos="1832"/>
@@ -2374,49 +2350,45 @@
         </w:tabs>
         <w:spacing w:after="0" w:line="240" w:lineRule="auto"/>
         <w:rPr>
-          <w:rFonts w:ascii="Consolas" w:eastAsia="Times New Roman" w:hAnsi="Consolas" w:cs="Courier New"/>
-          <w:noProof w:val="0"/>
-          <w:color w:val="212529"/>
-          <w:lang w:val="en-GB" w:eastAsia="en-GB"/>
-        </w:rPr>
-      </w:pPr>
-      <w:proofErr w:type="spellStart"/>
-      <w:r>
-        <w:rPr>
-          <w:rFonts w:ascii="Consolas" w:eastAsia="Times New Roman" w:hAnsi="Consolas" w:cs="Courier New"/>
+          <w:rFonts w:eastAsia="Times New Roman" w:cstheme="minorHAnsi"/>
+          <w:noProof w:val="0"/>
+          <w:color w:val="212529"/>
+          <w:sz w:val="26"/>
+          <w:szCs w:val="26"/>
+          <w:lang w:val="en-GB" w:eastAsia="en-GB"/>
+        </w:rPr>
+      </w:pPr>
+      <w:r>
+        <w:rPr>
+          <w:rFonts w:eastAsia="Times New Roman" w:cstheme="minorHAnsi"/>
           <w:noProof w:val="0"/>
           <w:color w:val="FF0000"/>
-          <w:lang w:val="en-GB" w:eastAsia="en-GB"/>
-        </w:rPr>
-        <w:t>wc</w:t>
-      </w:r>
-      <w:proofErr w:type="spellEnd"/>
-      <w:r>
-        <w:rPr>
-          <w:rFonts w:ascii="Consolas" w:eastAsia="Times New Roman" w:hAnsi="Consolas" w:cs="Courier New"/>
-          <w:noProof w:val="0"/>
-          <w:color w:val="FF0000"/>
-          <w:lang w:val="en-GB" w:eastAsia="en-GB"/>
-        </w:rPr>
-        <w:t xml:space="preserve"> -m tennis.txt </w:t>
-      </w:r>
-      <w:r>
-        <w:rPr>
-          <w:rFonts w:ascii="Consolas" w:eastAsia="Times New Roman" w:hAnsi="Consolas" w:cs="Courier New"/>
-          <w:noProof w:val="0"/>
-          <w:color w:val="212529"/>
-          <w:lang w:val="en-GB" w:eastAsia="en-GB"/>
-        </w:rPr>
-        <w:sym w:font="Wingdings" w:char="F0E0"/>
-      </w:r>
-      <w:r>
-        <w:rPr>
-          <w:rFonts w:ascii="Consolas" w:eastAsia="Times New Roman" w:hAnsi="Consolas" w:cs="Courier New"/>
-          <w:noProof w:val="0"/>
-          <w:color w:val="212529"/>
-          <w:lang w:val="en-GB" w:eastAsia="en-GB"/>
-        </w:rPr>
-        <w:t xml:space="preserve"> characters</w:t>
+          <w:sz w:val="26"/>
+          <w:szCs w:val="26"/>
+          <w:lang w:val="en-GB" w:eastAsia="en-GB"/>
+        </w:rPr>
+        <w:t>sort:</w:t>
+      </w:r>
+      <w:r>
+        <w:rPr>
+          <w:rFonts w:eastAsia="Times New Roman" w:cstheme="minorHAnsi"/>
+          <w:noProof w:val="0"/>
+          <w:color w:val="212529"/>
+          <w:sz w:val="26"/>
+          <w:szCs w:val="26"/>
+          <w:lang w:val="en-GB" w:eastAsia="en-GB"/>
+        </w:rPr>
+        <w:t xml:space="preserve"> </w:t>
+      </w:r>
+      <w:r>
+        <w:rPr>
+          <w:rFonts w:cstheme="minorHAnsi"/>
+          <w:color w:val="4A1E1E"/>
+          <w:sz w:val="26"/>
+          <w:szCs w:val="26"/>
+          <w:shd w:val="clear" w:color="auto" w:fill="FFFFFF"/>
+        </w:rPr>
+        <w:t>The sort filter will default to an alphabetical sort.</w:t>
       </w:r>
     </w:p>
     <w:p>
@@ -2448,6 +2420,15 @@
           <w:lang w:val="en-GB" w:eastAsia="en-GB"/>
         </w:rPr>
       </w:pPr>
+      <w:r>
+        <w:rPr>
+          <w:rFonts w:ascii="Consolas" w:eastAsia="Times New Roman" w:hAnsi="Consolas" w:cs="Courier New"/>
+          <w:noProof w:val="0"/>
+          <w:color w:val="FF0000"/>
+          <w:lang w:val="en-GB" w:eastAsia="en-GB"/>
+        </w:rPr>
+        <w:t>sort music.txt</w:t>
+      </w:r>
     </w:p>
     <w:p>
       <w:pPr>
@@ -2478,6 +2459,15 @@
           <w:lang w:val="en-GB" w:eastAsia="en-GB"/>
         </w:rPr>
       </w:pPr>
+      <w:r>
+        <w:rPr>
+          <w:rFonts w:ascii="Consolas" w:eastAsia="Times New Roman" w:hAnsi="Consolas" w:cs="Courier New"/>
+          <w:noProof w:val="0"/>
+          <w:color w:val="212529"/>
+          <w:lang w:val="en-GB" w:eastAsia="en-GB"/>
+        </w:rPr>
+        <w:t>Abba</w:t>
+      </w:r>
     </w:p>
     <w:p>
       <w:pPr>
@@ -2508,9 +2498,21 @@
           <w:lang w:val="en-GB" w:eastAsia="en-GB"/>
         </w:rPr>
       </w:pPr>
-    </w:p>
-    <w:p>
-      <w:pPr>
+      <w:proofErr w:type="spellStart"/>
+      <w:r>
+        <w:rPr>
+          <w:rFonts w:ascii="Consolas" w:eastAsia="Times New Roman" w:hAnsi="Consolas" w:cs="Courier New"/>
+          <w:noProof w:val="0"/>
+          <w:color w:val="212529"/>
+          <w:lang w:val="en-GB" w:eastAsia="en-GB"/>
+        </w:rPr>
+        <w:t>Brel</w:t>
+      </w:r>
+      <w:proofErr w:type="spellEnd"/>
+    </w:p>
+    <w:p>
+      <w:pPr>
+        <w:pStyle w:val="ListParagraph"/>
         <w:tabs>
           <w:tab w:val="left" w:pos="916"/>
           <w:tab w:val="left" w:pos="1832"/>
@@ -2534,19 +2536,22 @@
           <w:rFonts w:ascii="Consolas" w:eastAsia="Times New Roman" w:hAnsi="Consolas" w:cs="Courier New"/>
           <w:noProof w:val="0"/>
           <w:color w:val="212529"/>
-          <w:sz w:val="26"/>
-          <w:szCs w:val="26"/>
-          <w:lang w:val="en-GB" w:eastAsia="en-GB"/>
-        </w:rPr>
-      </w:pPr>
+          <w:lang w:val="en-GB" w:eastAsia="en-GB"/>
+        </w:rPr>
+      </w:pPr>
+      <w:r>
+        <w:rPr>
+          <w:rFonts w:ascii="Consolas" w:eastAsia="Times New Roman" w:hAnsi="Consolas" w:cs="Courier New"/>
+          <w:noProof w:val="0"/>
+          <w:color w:val="212529"/>
+          <w:lang w:val="en-GB" w:eastAsia="en-GB"/>
+        </w:rPr>
+        <w:t>Led Zeppelin</w:t>
+      </w:r>
     </w:p>
     <w:p>
       <w:pPr>
         <w:pStyle w:val="ListParagraph"/>
-        <w:numPr>
-          <w:ilvl w:val="0"/>
-          <w:numId w:val="1"/>
-        </w:numPr>
         <w:tabs>
           <w:tab w:val="left" w:pos="916"/>
           <w:tab w:val="left" w:pos="1832"/>
@@ -2567,51 +2572,15 @@
         </w:tabs>
         <w:spacing w:after="0" w:line="240" w:lineRule="auto"/>
         <w:rPr>
-          <w:rFonts w:eastAsia="Times New Roman" w:cstheme="minorHAnsi"/>
-          <w:noProof w:val="0"/>
-          <w:color w:val="212529"/>
-          <w:sz w:val="26"/>
-          <w:szCs w:val="26"/>
-          <w:lang w:val="en-GB" w:eastAsia="en-GB"/>
-        </w:rPr>
-      </w:pPr>
-      <w:r>
-        <w:rPr>
-          <w:rFonts w:eastAsia="Times New Roman" w:cstheme="minorHAnsi"/>
-          <w:noProof w:val="0"/>
-          <w:color w:val="FF0000"/>
-          <w:sz w:val="26"/>
-          <w:szCs w:val="26"/>
-          <w:lang w:val="en-GB" w:eastAsia="en-GB"/>
-        </w:rPr>
-        <w:lastRenderedPageBreak/>
-        <w:t>sort:</w:t>
-      </w:r>
-      <w:r>
-        <w:rPr>
-          <w:rFonts w:eastAsia="Times New Roman" w:cstheme="minorHAnsi"/>
-          <w:noProof w:val="0"/>
-          <w:color w:val="212529"/>
-          <w:sz w:val="26"/>
-          <w:szCs w:val="26"/>
-          <w:lang w:val="en-GB" w:eastAsia="en-GB"/>
-        </w:rPr>
-        <w:t xml:space="preserve"> </w:t>
-      </w:r>
-      <w:r>
-        <w:rPr>
-          <w:rFonts w:cstheme="minorHAnsi"/>
-          <w:color w:val="4A1E1E"/>
-          <w:sz w:val="26"/>
-          <w:szCs w:val="26"/>
-          <w:shd w:val="clear" w:color="auto" w:fill="FFFFFF"/>
-        </w:rPr>
-        <w:t>The sort filter will default to an alphabetical sort.</w:t>
-      </w:r>
-    </w:p>
-    <w:p>
-      <w:pPr>
-        <w:pStyle w:val="ListParagraph"/>
+          <w:rFonts w:ascii="Consolas" w:eastAsia="Times New Roman" w:hAnsi="Consolas" w:cs="Courier New"/>
+          <w:noProof w:val="0"/>
+          <w:color w:val="212529"/>
+          <w:lang w:val="en-GB" w:eastAsia="en-GB"/>
+        </w:rPr>
+      </w:pPr>
+    </w:p>
+    <w:p>
+      <w:pPr>
         <w:tabs>
           <w:tab w:val="left" w:pos="916"/>
           <w:tab w:val="left" w:pos="1832"/>
@@ -2632,25 +2601,63 @@
         </w:tabs>
         <w:spacing w:after="0" w:line="240" w:lineRule="auto"/>
         <w:rPr>
-          <w:rFonts w:ascii="Consolas" w:eastAsia="Times New Roman" w:hAnsi="Consolas" w:cs="Courier New"/>
+          <w:rFonts w:eastAsia="Times New Roman" w:cstheme="minorHAnsi"/>
+          <w:noProof w:val="0"/>
+          <w:color w:val="212529"/>
+          <w:sz w:val="26"/>
+          <w:szCs w:val="26"/>
+          <w:lang w:val="en-GB" w:eastAsia="en-GB"/>
+        </w:rPr>
+      </w:pPr>
+      <w:r>
+        <w:rPr>
+          <w:rFonts w:eastAsia="Times New Roman" w:cstheme="minorHAnsi"/>
+          <w:noProof w:val="0"/>
+          <w:color w:val="212529"/>
+          <w:sz w:val="26"/>
+          <w:szCs w:val="26"/>
+          <w:lang w:val="en-GB" w:eastAsia="en-GB"/>
+        </w:rPr>
+        <w:lastRenderedPageBreak/>
+        <w:tab/>
+      </w:r>
+      <w:r>
+        <w:rPr>
+          <w:rFonts w:eastAsia="Times New Roman" w:cstheme="minorHAnsi"/>
           <w:noProof w:val="0"/>
           <w:color w:val="FF0000"/>
-          <w:lang w:val="en-GB" w:eastAsia="en-GB"/>
-        </w:rPr>
-      </w:pPr>
-      <w:r>
-        <w:rPr>
-          <w:rFonts w:ascii="Consolas" w:eastAsia="Times New Roman" w:hAnsi="Consolas" w:cs="Courier New"/>
-          <w:noProof w:val="0"/>
-          <w:color w:val="FF0000"/>
-          <w:lang w:val="en-GB" w:eastAsia="en-GB"/>
-        </w:rPr>
-        <w:t>sort music.txt</w:t>
-      </w:r>
-    </w:p>
-    <w:p>
-      <w:pPr>
-        <w:pStyle w:val="ListParagraph"/>
+          <w:sz w:val="26"/>
+          <w:szCs w:val="26"/>
+          <w:lang w:val="en-GB" w:eastAsia="en-GB"/>
+        </w:rPr>
+        <w:t>sort -r</w:t>
+      </w:r>
+      <w:r>
+        <w:rPr>
+          <w:rFonts w:eastAsia="Times New Roman" w:cstheme="minorHAnsi"/>
+          <w:noProof w:val="0"/>
+          <w:color w:val="212529"/>
+          <w:sz w:val="26"/>
+          <w:szCs w:val="26"/>
+          <w:lang w:val="en-GB" w:eastAsia="en-GB"/>
+        </w:rPr>
+        <w:tab/>
+        <w:t>reverse order</w:t>
+      </w:r>
+      <w:r>
+        <w:rPr>
+          <w:rFonts w:eastAsia="Times New Roman" w:cstheme="minorHAnsi"/>
+          <w:noProof w:val="0"/>
+          <w:color w:val="212529"/>
+          <w:sz w:val="26"/>
+          <w:szCs w:val="26"/>
+          <w:lang w:val="en-GB" w:eastAsia="en-GB"/>
+        </w:rPr>
+        <w:t xml:space="preserve"> sorting</w:t>
+      </w:r>
+    </w:p>
+    <w:p>
+      <w:pPr>
         <w:tabs>
           <w:tab w:val="left" w:pos="916"/>
           <w:tab w:val="left" w:pos="1832"/>
@@ -2671,25 +2678,51 @@
         </w:tabs>
         <w:spacing w:after="0" w:line="240" w:lineRule="auto"/>
         <w:rPr>
-          <w:rFonts w:ascii="Consolas" w:eastAsia="Times New Roman" w:hAnsi="Consolas" w:cs="Courier New"/>
-          <w:noProof w:val="0"/>
-          <w:color w:val="212529"/>
-          <w:lang w:val="en-GB" w:eastAsia="en-GB"/>
-        </w:rPr>
-      </w:pPr>
-      <w:r>
-        <w:rPr>
-          <w:rFonts w:ascii="Consolas" w:eastAsia="Times New Roman" w:hAnsi="Consolas" w:cs="Courier New"/>
-          <w:noProof w:val="0"/>
-          <w:color w:val="212529"/>
-          <w:lang w:val="en-GB" w:eastAsia="en-GB"/>
-        </w:rPr>
-        <w:t>Abba</w:t>
-      </w:r>
-    </w:p>
-    <w:p>
-      <w:pPr>
-        <w:pStyle w:val="ListParagraph"/>
+          <w:rFonts w:eastAsia="Times New Roman" w:cstheme="minorHAnsi"/>
+          <w:noProof w:val="0"/>
+          <w:color w:val="212529"/>
+          <w:sz w:val="26"/>
+          <w:szCs w:val="26"/>
+          <w:lang w:val="en-GB" w:eastAsia="en-GB"/>
+        </w:rPr>
+      </w:pPr>
+      <w:r>
+        <w:rPr>
+          <w:rFonts w:eastAsia="Times New Roman" w:cstheme="minorHAnsi"/>
+          <w:noProof w:val="0"/>
+          <w:color w:val="212529"/>
+          <w:sz w:val="26"/>
+          <w:szCs w:val="26"/>
+          <w:lang w:val="en-GB" w:eastAsia="en-GB"/>
+        </w:rPr>
+        <w:tab/>
+      </w:r>
+      <w:r>
+        <w:rPr>
+          <w:rFonts w:eastAsia="Times New Roman" w:cstheme="minorHAnsi"/>
+          <w:noProof w:val="0"/>
+          <w:color w:val="FF0000"/>
+          <w:sz w:val="26"/>
+          <w:szCs w:val="26"/>
+          <w:lang w:val="en-GB" w:eastAsia="en-GB"/>
+        </w:rPr>
+        <w:t>sort -f</w:t>
+      </w:r>
+      <w:r>
+        <w:rPr>
+          <w:rFonts w:eastAsia="Times New Roman" w:cstheme="minorHAnsi"/>
+          <w:noProof w:val="0"/>
+          <w:color w:val="212529"/>
+          <w:sz w:val="26"/>
+          <w:szCs w:val="26"/>
+          <w:lang w:val="en-GB" w:eastAsia="en-GB"/>
+        </w:rPr>
+        <w:tab/>
+        <w:t>case insensitive sorting</w:t>
+      </w:r>
+    </w:p>
+    <w:p>
+      <w:pPr>
         <w:tabs>
           <w:tab w:val="left" w:pos="916"/>
           <w:tab w:val="left" w:pos="1832"/>
@@ -2710,27 +2743,62 @@
         </w:tabs>
         <w:spacing w:after="0" w:line="240" w:lineRule="auto"/>
         <w:rPr>
-          <w:rFonts w:ascii="Consolas" w:eastAsia="Times New Roman" w:hAnsi="Consolas" w:cs="Courier New"/>
-          <w:noProof w:val="0"/>
-          <w:color w:val="212529"/>
-          <w:lang w:val="en-GB" w:eastAsia="en-GB"/>
-        </w:rPr>
-      </w:pPr>
-      <w:proofErr w:type="spellStart"/>
-      <w:r>
-        <w:rPr>
-          <w:rFonts w:ascii="Consolas" w:eastAsia="Times New Roman" w:hAnsi="Consolas" w:cs="Courier New"/>
-          <w:noProof w:val="0"/>
-          <w:color w:val="212529"/>
-          <w:lang w:val="en-GB" w:eastAsia="en-GB"/>
-        </w:rPr>
-        <w:t>Brel</w:t>
-      </w:r>
-      <w:proofErr w:type="spellEnd"/>
-    </w:p>
-    <w:p>
-      <w:pPr>
-        <w:pStyle w:val="ListParagraph"/>
+          <w:rFonts w:eastAsia="Times New Roman" w:cstheme="minorHAnsi"/>
+          <w:noProof w:val="0"/>
+          <w:color w:val="212529"/>
+          <w:sz w:val="26"/>
+          <w:szCs w:val="26"/>
+          <w:lang w:val="en-GB" w:eastAsia="en-GB"/>
+        </w:rPr>
+      </w:pPr>
+      <w:r>
+        <w:rPr>
+          <w:rFonts w:eastAsia="Times New Roman" w:cstheme="minorHAnsi"/>
+          <w:noProof w:val="0"/>
+          <w:color w:val="212529"/>
+          <w:sz w:val="26"/>
+          <w:szCs w:val="26"/>
+          <w:lang w:val="en-GB" w:eastAsia="en-GB"/>
+        </w:rPr>
+        <w:tab/>
+      </w:r>
+      <w:r>
+        <w:rPr>
+          <w:rFonts w:eastAsia="Times New Roman" w:cstheme="minorHAnsi"/>
+          <w:noProof w:val="0"/>
+          <w:color w:val="FF0000"/>
+          <w:sz w:val="26"/>
+          <w:szCs w:val="26"/>
+          <w:lang w:val="en-GB" w:eastAsia="en-GB"/>
+        </w:rPr>
+        <w:t>sort -n</w:t>
+      </w:r>
+      <w:r>
+        <w:rPr>
+          <w:rFonts w:eastAsia="Times New Roman" w:cstheme="minorHAnsi"/>
+          <w:noProof w:val="0"/>
+          <w:color w:val="212529"/>
+          <w:sz w:val="26"/>
+          <w:szCs w:val="26"/>
+          <w:lang w:val="en-GB" w:eastAsia="en-GB"/>
+        </w:rPr>
+        <w:tab/>
+        <w:t>numerical order</w:t>
+      </w:r>
+      <w:r>
+        <w:rPr>
+          <w:rFonts w:eastAsia="Times New Roman" w:cstheme="minorHAnsi"/>
+          <w:noProof w:val="0"/>
+          <w:color w:val="212529"/>
+          <w:sz w:val="26"/>
+          <w:szCs w:val="26"/>
+          <w:lang w:val="en-GB" w:eastAsia="en-GB"/>
+        </w:rPr>
+        <w:t xml:space="preserve"> sorting</w:t>
+      </w:r>
+    </w:p>
+    <w:p>
+      <w:pPr>
         <w:tabs>
           <w:tab w:val="left" w:pos="916"/>
           <w:tab w:val="left" w:pos="1832"/>
@@ -2751,24 +2819,22 @@
         </w:tabs>
         <w:spacing w:after="0" w:line="240" w:lineRule="auto"/>
         <w:rPr>
-          <w:rFonts w:ascii="Consolas" w:eastAsia="Times New Roman" w:hAnsi="Consolas" w:cs="Courier New"/>
-          <w:noProof w:val="0"/>
-          <w:color w:val="212529"/>
-          <w:lang w:val="en-GB" w:eastAsia="en-GB"/>
-        </w:rPr>
-      </w:pPr>
-      <w:r>
-        <w:rPr>
-          <w:rFonts w:ascii="Consolas" w:eastAsia="Times New Roman" w:hAnsi="Consolas" w:cs="Courier New"/>
-          <w:noProof w:val="0"/>
-          <w:color w:val="212529"/>
-          <w:lang w:val="en-GB" w:eastAsia="en-GB"/>
-        </w:rPr>
-        <w:t>Led Zeppelin</w:t>
-      </w:r>
-    </w:p>
-    <w:p>
-      <w:pPr>
+          <w:rFonts w:eastAsia="Times New Roman" w:cstheme="minorHAnsi"/>
+          <w:noProof w:val="0"/>
+          <w:color w:val="212529"/>
+          <w:sz w:val="26"/>
+          <w:szCs w:val="26"/>
+          <w:lang w:val="en-GB" w:eastAsia="en-GB"/>
+        </w:rPr>
+      </w:pPr>
+    </w:p>
+    <w:p>
+      <w:pPr>
+        <w:pStyle w:val="ListParagraph"/>
+        <w:numPr>
+          <w:ilvl w:val="0"/>
+          <w:numId w:val="1"/>
+        </w:numPr>
         <w:tabs>
           <w:tab w:val="left" w:pos="916"/>
           <w:tab w:val="left" w:pos="1832"/>
@@ -2797,259 +2863,6 @@
           <w:lang w:val="en-GB" w:eastAsia="en-GB"/>
         </w:rPr>
       </w:pPr>
-      <w:r>
-        <w:rPr>
-          <w:rFonts w:eastAsia="Times New Roman" w:cstheme="minorHAnsi"/>
-          <w:noProof w:val="0"/>
-          <w:color w:val="212529"/>
-          <w:sz w:val="26"/>
-          <w:szCs w:val="26"/>
-          <w:lang w:val="en-GB" w:eastAsia="en-GB"/>
-        </w:rPr>
-        <w:tab/>
-      </w:r>
-      <w:r>
-        <w:rPr>
-          <w:rFonts w:eastAsia="Times New Roman" w:cstheme="minorHAnsi"/>
-          <w:noProof w:val="0"/>
-          <w:color w:val="FF0000"/>
-          <w:sz w:val="26"/>
-          <w:szCs w:val="26"/>
-          <w:lang w:val="en-GB" w:eastAsia="en-GB"/>
-        </w:rPr>
-        <w:t>sort -r</w:t>
-      </w:r>
-      <w:r>
-        <w:rPr>
-          <w:rFonts w:eastAsia="Times New Roman" w:cstheme="minorHAnsi"/>
-          <w:noProof w:val="0"/>
-          <w:color w:val="212529"/>
-          <w:sz w:val="26"/>
-          <w:szCs w:val="26"/>
-          <w:lang w:val="en-GB" w:eastAsia="en-GB"/>
-        </w:rPr>
-        <w:tab/>
-        <w:t>reverse order</w:t>
-      </w:r>
-      <w:r>
-        <w:rPr>
-          <w:rFonts w:eastAsia="Times New Roman" w:cstheme="minorHAnsi"/>
-          <w:noProof w:val="0"/>
-          <w:color w:val="212529"/>
-          <w:sz w:val="26"/>
-          <w:szCs w:val="26"/>
-          <w:lang w:val="en-GB" w:eastAsia="en-GB"/>
-        </w:rPr>
-        <w:t xml:space="preserve"> sorting</w:t>
-      </w:r>
-    </w:p>
-    <w:p>
-      <w:pPr>
-        <w:tabs>
-          <w:tab w:val="left" w:pos="916"/>
-          <w:tab w:val="left" w:pos="1832"/>
-          <w:tab w:val="left" w:pos="2748"/>
-          <w:tab w:val="left" w:pos="3664"/>
-          <w:tab w:val="left" w:pos="4580"/>
-          <w:tab w:val="left" w:pos="5496"/>
-          <w:tab w:val="left" w:pos="6412"/>
-          <w:tab w:val="left" w:pos="7328"/>
-          <w:tab w:val="left" w:pos="8244"/>
-          <w:tab w:val="left" w:pos="9160"/>
-          <w:tab w:val="left" w:pos="10076"/>
-          <w:tab w:val="left" w:pos="10992"/>
-          <w:tab w:val="left" w:pos="11908"/>
-          <w:tab w:val="left" w:pos="12824"/>
-          <w:tab w:val="left" w:pos="13740"/>
-          <w:tab w:val="left" w:pos="14656"/>
-        </w:tabs>
-        <w:spacing w:after="0" w:line="240" w:lineRule="auto"/>
-        <w:rPr>
-          <w:rFonts w:eastAsia="Times New Roman" w:cstheme="minorHAnsi"/>
-          <w:noProof w:val="0"/>
-          <w:color w:val="212529"/>
-          <w:sz w:val="26"/>
-          <w:szCs w:val="26"/>
-          <w:lang w:val="en-GB" w:eastAsia="en-GB"/>
-        </w:rPr>
-      </w:pPr>
-      <w:r>
-        <w:rPr>
-          <w:rFonts w:eastAsia="Times New Roman" w:cstheme="minorHAnsi"/>
-          <w:noProof w:val="0"/>
-          <w:color w:val="212529"/>
-          <w:sz w:val="26"/>
-          <w:szCs w:val="26"/>
-          <w:lang w:val="en-GB" w:eastAsia="en-GB"/>
-        </w:rPr>
-        <w:tab/>
-      </w:r>
-      <w:r>
-        <w:rPr>
-          <w:rFonts w:eastAsia="Times New Roman" w:cstheme="minorHAnsi"/>
-          <w:noProof w:val="0"/>
-          <w:color w:val="FF0000"/>
-          <w:sz w:val="26"/>
-          <w:szCs w:val="26"/>
-          <w:lang w:val="en-GB" w:eastAsia="en-GB"/>
-        </w:rPr>
-        <w:t>sort -f</w:t>
-      </w:r>
-      <w:r>
-        <w:rPr>
-          <w:rFonts w:eastAsia="Times New Roman" w:cstheme="minorHAnsi"/>
-          <w:noProof w:val="0"/>
-          <w:color w:val="212529"/>
-          <w:sz w:val="26"/>
-          <w:szCs w:val="26"/>
-          <w:lang w:val="en-GB" w:eastAsia="en-GB"/>
-        </w:rPr>
-        <w:tab/>
-        <w:t>case insensitive sorting</w:t>
-      </w:r>
-    </w:p>
-    <w:p>
-      <w:pPr>
-        <w:tabs>
-          <w:tab w:val="left" w:pos="916"/>
-          <w:tab w:val="left" w:pos="1832"/>
-          <w:tab w:val="left" w:pos="2748"/>
-          <w:tab w:val="left" w:pos="3664"/>
-          <w:tab w:val="left" w:pos="4580"/>
-          <w:tab w:val="left" w:pos="5496"/>
-          <w:tab w:val="left" w:pos="6412"/>
-          <w:tab w:val="left" w:pos="7328"/>
-          <w:tab w:val="left" w:pos="8244"/>
-          <w:tab w:val="left" w:pos="9160"/>
-          <w:tab w:val="left" w:pos="10076"/>
-          <w:tab w:val="left" w:pos="10992"/>
-          <w:tab w:val="left" w:pos="11908"/>
-          <w:tab w:val="left" w:pos="12824"/>
-          <w:tab w:val="left" w:pos="13740"/>
-          <w:tab w:val="left" w:pos="14656"/>
-        </w:tabs>
-        <w:spacing w:after="0" w:line="240" w:lineRule="auto"/>
-        <w:rPr>
-          <w:rFonts w:eastAsia="Times New Roman" w:cstheme="minorHAnsi"/>
-          <w:noProof w:val="0"/>
-          <w:color w:val="212529"/>
-          <w:sz w:val="26"/>
-          <w:szCs w:val="26"/>
-          <w:lang w:val="en-GB" w:eastAsia="en-GB"/>
-        </w:rPr>
-      </w:pPr>
-      <w:r>
-        <w:rPr>
-          <w:rFonts w:eastAsia="Times New Roman" w:cstheme="minorHAnsi"/>
-          <w:noProof w:val="0"/>
-          <w:color w:val="212529"/>
-          <w:sz w:val="26"/>
-          <w:szCs w:val="26"/>
-          <w:lang w:val="en-GB" w:eastAsia="en-GB"/>
-        </w:rPr>
-        <w:tab/>
-      </w:r>
-      <w:r>
-        <w:rPr>
-          <w:rFonts w:eastAsia="Times New Roman" w:cstheme="minorHAnsi"/>
-          <w:noProof w:val="0"/>
-          <w:color w:val="FF0000"/>
-          <w:sz w:val="26"/>
-          <w:szCs w:val="26"/>
-          <w:lang w:val="en-GB" w:eastAsia="en-GB"/>
-        </w:rPr>
-        <w:t>sort -n</w:t>
-      </w:r>
-      <w:r>
-        <w:rPr>
-          <w:rFonts w:eastAsia="Times New Roman" w:cstheme="minorHAnsi"/>
-          <w:noProof w:val="0"/>
-          <w:color w:val="212529"/>
-          <w:sz w:val="26"/>
-          <w:szCs w:val="26"/>
-          <w:lang w:val="en-GB" w:eastAsia="en-GB"/>
-        </w:rPr>
-        <w:tab/>
-        <w:t>numerical order</w:t>
-      </w:r>
-      <w:r>
-        <w:rPr>
-          <w:rFonts w:eastAsia="Times New Roman" w:cstheme="minorHAnsi"/>
-          <w:noProof w:val="0"/>
-          <w:color w:val="212529"/>
-          <w:sz w:val="26"/>
-          <w:szCs w:val="26"/>
-          <w:lang w:val="en-GB" w:eastAsia="en-GB"/>
-        </w:rPr>
-        <w:t xml:space="preserve"> sorting</w:t>
-      </w:r>
-    </w:p>
-    <w:p>
-      <w:pPr>
-        <w:tabs>
-          <w:tab w:val="left" w:pos="916"/>
-          <w:tab w:val="left" w:pos="1832"/>
-          <w:tab w:val="left" w:pos="2748"/>
-          <w:tab w:val="left" w:pos="3664"/>
-          <w:tab w:val="left" w:pos="4580"/>
-          <w:tab w:val="left" w:pos="5496"/>
-          <w:tab w:val="left" w:pos="6412"/>
-          <w:tab w:val="left" w:pos="7328"/>
-          <w:tab w:val="left" w:pos="8244"/>
-          <w:tab w:val="left" w:pos="9160"/>
-          <w:tab w:val="left" w:pos="10076"/>
-          <w:tab w:val="left" w:pos="10992"/>
-          <w:tab w:val="left" w:pos="11908"/>
-          <w:tab w:val="left" w:pos="12824"/>
-          <w:tab w:val="left" w:pos="13740"/>
-          <w:tab w:val="left" w:pos="14656"/>
-        </w:tabs>
-        <w:spacing w:after="0" w:line="240" w:lineRule="auto"/>
-        <w:rPr>
-          <w:rFonts w:eastAsia="Times New Roman" w:cstheme="minorHAnsi"/>
-          <w:noProof w:val="0"/>
-          <w:color w:val="212529"/>
-          <w:sz w:val="26"/>
-          <w:szCs w:val="26"/>
-          <w:lang w:val="en-GB" w:eastAsia="en-GB"/>
-        </w:rPr>
-      </w:pPr>
-    </w:p>
-    <w:p>
-      <w:pPr>
-        <w:pStyle w:val="ListParagraph"/>
-        <w:numPr>
-          <w:ilvl w:val="0"/>
-          <w:numId w:val="1"/>
-        </w:numPr>
-        <w:tabs>
-          <w:tab w:val="left" w:pos="916"/>
-          <w:tab w:val="left" w:pos="1832"/>
-          <w:tab w:val="left" w:pos="2748"/>
-          <w:tab w:val="left" w:pos="3664"/>
-          <w:tab w:val="left" w:pos="4580"/>
-          <w:tab w:val="left" w:pos="5496"/>
-          <w:tab w:val="left" w:pos="6412"/>
-          <w:tab w:val="left" w:pos="7328"/>
-          <w:tab w:val="left" w:pos="8244"/>
-          <w:tab w:val="left" w:pos="9160"/>
-          <w:tab w:val="left" w:pos="10076"/>
-          <w:tab w:val="left" w:pos="10992"/>
-          <w:tab w:val="left" w:pos="11908"/>
-          <w:tab w:val="left" w:pos="12824"/>
-          <w:tab w:val="left" w:pos="13740"/>
-          <w:tab w:val="left" w:pos="14656"/>
-        </w:tabs>
-        <w:spacing w:after="0" w:line="240" w:lineRule="auto"/>
-        <w:rPr>
-          <w:rFonts w:eastAsia="Times New Roman" w:cstheme="minorHAnsi"/>
-          <w:noProof w:val="0"/>
-          <w:color w:val="212529"/>
-          <w:sz w:val="26"/>
-          <w:szCs w:val="26"/>
-          <w:lang w:val="en-GB" w:eastAsia="en-GB"/>
-        </w:rPr>
-      </w:pPr>
       <w:proofErr w:type="spellStart"/>
       <w:r>
         <w:rPr>
@@ -3553,6 +3366,8 @@
           <w:b w:val="0"/>
           <w:bCs w:val="0"/>
           <w:color w:val="FF0000"/>
+          <w:sz w:val="32"/>
+          <w:szCs w:val="32"/>
         </w:rPr>
       </w:pPr>
       <w:r>
@@ -3561,6 +3376,8 @@
           <w:b w:val="0"/>
           <w:bCs w:val="0"/>
           <w:color w:val="FF0000"/>
+          <w:sz w:val="32"/>
+          <w:szCs w:val="32"/>
         </w:rPr>
         <w:t>Control Operators</w:t>
       </w:r>
@@ -4186,52 +4003,627 @@
           <w:sz w:val="24"/>
           <w:szCs w:val="24"/>
         </w:rPr>
+        <w:t>\</w:t>
+      </w:r>
+      <w:r>
+        <w:rPr>
+          <w:rFonts w:ascii="Formular" w:hAnsi="Formular"/>
+          <w:b w:val="0"/>
+          <w:bCs w:val="0"/>
+          <w:color w:val="212529"/>
+          <w:sz w:val="24"/>
+          <w:szCs w:val="24"/>
+        </w:rPr>
+        <w:tab/>
+      </w:r>
+      <w:r>
+        <w:rPr>
+          <w:rFonts w:ascii="Formular" w:hAnsi="Formular"/>
+          <w:b w:val="0"/>
+          <w:bCs w:val="0"/>
+          <w:color w:val="212529"/>
+          <w:sz w:val="24"/>
+          <w:szCs w:val="24"/>
+        </w:rPr>
+        <w:sym w:font="Wingdings" w:char="F0E0"/>
+      </w:r>
+      <w:r>
+        <w:rPr>
+          <w:rFonts w:ascii="Formular" w:hAnsi="Formular"/>
+          <w:b w:val="0"/>
+          <w:bCs w:val="0"/>
+          <w:color w:val="212529"/>
+          <w:sz w:val="24"/>
+          <w:szCs w:val="24"/>
+        </w:rPr>
+        <w:t>Escape characters are used to remove the special meaning from a single character. A non-quoted backslash, \, is used as an escape character in Bash. It preserves the literal value of the next character that follows, with the exception of newline.</w:t>
+      </w:r>
+      <w:r>
+        <w:rPr>
+          <w:rFonts w:ascii="Formular" w:hAnsi="Formular"/>
+          <w:b w:val="0"/>
+          <w:bCs w:val="0"/>
+          <w:color w:val="212529"/>
+          <w:sz w:val="24"/>
+          <w:szCs w:val="24"/>
+        </w:rPr>
+        <w:t xml:space="preserve"> </w:t>
+      </w:r>
+    </w:p>
+    <w:p>
+      <w:pPr>
+        <w:pStyle w:val="Heading2"/>
+        <w:shd w:val="clear" w:color="auto" w:fill="FFFFFF"/>
+        <w:rPr>
+          <w:rFonts w:ascii="Formular" w:hAnsi="Formular"/>
+          <w:color w:val="212529"/>
+          <w:sz w:val="24"/>
+          <w:szCs w:val="24"/>
+        </w:rPr>
+      </w:pPr>
+      <w:r>
+        <w:rPr>
+          <w:rFonts w:ascii="Formular" w:hAnsi="Formular"/>
+          <w:b w:val="0"/>
+          <w:bCs w:val="0"/>
+          <w:color w:val="212529"/>
+          <w:sz w:val="24"/>
+          <w:szCs w:val="24"/>
+        </w:rPr>
         <w:lastRenderedPageBreak/>
-        <w:t>\</w:t>
-      </w:r>
-      <w:r>
-        <w:rPr>
-          <w:rFonts w:ascii="Formular" w:hAnsi="Formular"/>
-          <w:b w:val="0"/>
-          <w:bCs w:val="0"/>
-          <w:color w:val="212529"/>
-          <w:sz w:val="24"/>
-          <w:szCs w:val="24"/>
-        </w:rPr>
-        <w:tab/>
-      </w:r>
-      <w:r>
-        <w:rPr>
-          <w:rFonts w:ascii="Formular" w:hAnsi="Formular"/>
-          <w:b w:val="0"/>
-          <w:bCs w:val="0"/>
-          <w:color w:val="212529"/>
-          <w:sz w:val="24"/>
-          <w:szCs w:val="24"/>
-        </w:rPr>
-        <w:sym w:font="Wingdings" w:char="F0E0"/>
-      </w:r>
-      <w:r>
-        <w:rPr>
-          <w:rFonts w:ascii="Formular" w:hAnsi="Formular"/>
-          <w:b w:val="0"/>
-          <w:bCs w:val="0"/>
-          <w:color w:val="212529"/>
-          <w:sz w:val="24"/>
-          <w:szCs w:val="24"/>
-        </w:rPr>
-        <w:t>Escape characters are used to remove the special meaning from a single character. A non-quoted backslash, \, is used as an escape character in Bash. It preserves the literal value of the next character that follows, with the exception of newline.</w:t>
-      </w:r>
-      <w:r>
-        <w:rPr>
-          <w:rFonts w:ascii="Formular" w:hAnsi="Formular"/>
-          <w:b w:val="0"/>
-          <w:bCs w:val="0"/>
-          <w:color w:val="212529"/>
-          <w:sz w:val="24"/>
-          <w:szCs w:val="24"/>
-        </w:rPr>
         <w:t xml:space="preserve"> </w:t>
+      </w:r>
+      <w:r>
+        <w:rPr>
+          <w:rFonts w:ascii="Formular" w:hAnsi="Formular"/>
+          <w:color w:val="FF0000"/>
+          <w:sz w:val="24"/>
+          <w:szCs w:val="24"/>
+        </w:rPr>
+        <w:t xml:space="preserve">| Operator | Description  </w:t>
+      </w:r>
+    </w:p>
+    <w:p>
+      <w:pPr>
+        <w:pStyle w:val="Heading2"/>
+        <w:shd w:val="clear" w:color="auto" w:fill="FFFFFF"/>
+        <w:rPr>
+          <w:rFonts w:ascii="Formular" w:hAnsi="Formular"/>
+          <w:b w:val="0"/>
+          <w:bCs w:val="0"/>
+          <w:color w:val="212529"/>
+          <w:sz w:val="24"/>
+          <w:szCs w:val="24"/>
+        </w:rPr>
+      </w:pPr>
+      <w:r>
+        <w:rPr>
+          <w:rFonts w:ascii="Formular" w:hAnsi="Formular"/>
+          <w:b w:val="0"/>
+          <w:bCs w:val="0"/>
+          <w:color w:val="212529"/>
+          <w:sz w:val="24"/>
+          <w:szCs w:val="24"/>
+        </w:rPr>
+        <w:t>| -</w:t>
+      </w:r>
+      <w:proofErr w:type="spellStart"/>
+      <w:r>
+        <w:rPr>
+          <w:rFonts w:ascii="Formular" w:hAnsi="Formular"/>
+          <w:b w:val="0"/>
+          <w:bCs w:val="0"/>
+          <w:color w:val="212529"/>
+          <w:sz w:val="24"/>
+          <w:szCs w:val="24"/>
+        </w:rPr>
+        <w:t>eq</w:t>
+      </w:r>
+      <w:proofErr w:type="spellEnd"/>
+      <w:r>
+        <w:rPr>
+          <w:rFonts w:ascii="Formular" w:hAnsi="Formular"/>
+          <w:b w:val="0"/>
+          <w:bCs w:val="0"/>
+          <w:color w:val="212529"/>
+          <w:sz w:val="24"/>
+          <w:szCs w:val="24"/>
+        </w:rPr>
+        <w:t xml:space="preserve">  </w:t>
+      </w:r>
+      <w:r>
+        <w:rPr>
+          <w:rFonts w:ascii="Formular" w:hAnsi="Formular"/>
+          <w:b w:val="0"/>
+          <w:bCs w:val="0"/>
+          <w:color w:val="212529"/>
+          <w:sz w:val="24"/>
+          <w:szCs w:val="24"/>
+        </w:rPr>
+        <w:t xml:space="preserve">            </w:t>
+      </w:r>
+      <w:r>
+        <w:rPr>
+          <w:rFonts w:ascii="Formular" w:hAnsi="Formular"/>
+          <w:b w:val="0"/>
+          <w:bCs w:val="0"/>
+          <w:color w:val="212529"/>
+          <w:sz w:val="24"/>
+          <w:szCs w:val="24"/>
+        </w:rPr>
+        <w:t xml:space="preserve"> | equal                  </w:t>
+      </w:r>
+    </w:p>
+    <w:p>
+      <w:pPr>
+        <w:pStyle w:val="Heading2"/>
+        <w:shd w:val="clear" w:color="auto" w:fill="FFFFFF"/>
+        <w:rPr>
+          <w:rFonts w:ascii="Formular" w:hAnsi="Formular"/>
+          <w:b w:val="0"/>
+          <w:bCs w:val="0"/>
+          <w:color w:val="212529"/>
+          <w:sz w:val="24"/>
+          <w:szCs w:val="24"/>
+        </w:rPr>
+      </w:pPr>
+      <w:r>
+        <w:rPr>
+          <w:rFonts w:ascii="Formular" w:hAnsi="Formular"/>
+          <w:b w:val="0"/>
+          <w:bCs w:val="0"/>
+          <w:color w:val="212529"/>
+          <w:sz w:val="24"/>
+          <w:szCs w:val="24"/>
+        </w:rPr>
+        <w:t xml:space="preserve">| -ne   </w:t>
+      </w:r>
+      <w:r>
+        <w:rPr>
+          <w:rFonts w:ascii="Formular" w:hAnsi="Formular"/>
+          <w:b w:val="0"/>
+          <w:bCs w:val="0"/>
+          <w:color w:val="212529"/>
+          <w:sz w:val="24"/>
+          <w:szCs w:val="24"/>
+        </w:rPr>
+        <w:t xml:space="preserve">            </w:t>
+      </w:r>
+      <w:r>
+        <w:rPr>
+          <w:rFonts w:ascii="Formular" w:hAnsi="Formular"/>
+          <w:b w:val="0"/>
+          <w:bCs w:val="0"/>
+          <w:color w:val="212529"/>
+          <w:sz w:val="24"/>
+          <w:szCs w:val="24"/>
+        </w:rPr>
+        <w:t xml:space="preserve">| not equal              </w:t>
+      </w:r>
+    </w:p>
+    <w:p>
+      <w:pPr>
+        <w:pStyle w:val="Heading2"/>
+        <w:shd w:val="clear" w:color="auto" w:fill="FFFFFF"/>
+        <w:rPr>
+          <w:rFonts w:ascii="Formular" w:hAnsi="Formular"/>
+          <w:b w:val="0"/>
+          <w:bCs w:val="0"/>
+          <w:color w:val="212529"/>
+          <w:sz w:val="24"/>
+          <w:szCs w:val="24"/>
+        </w:rPr>
+      </w:pPr>
+      <w:r>
+        <w:rPr>
+          <w:rFonts w:ascii="Formular" w:hAnsi="Formular"/>
+          <w:b w:val="0"/>
+          <w:bCs w:val="0"/>
+          <w:color w:val="212529"/>
+          <w:sz w:val="24"/>
+          <w:szCs w:val="24"/>
+        </w:rPr>
+        <w:t>| -</w:t>
+      </w:r>
+      <w:proofErr w:type="spellStart"/>
+      <w:r>
+        <w:rPr>
+          <w:rFonts w:ascii="Formular" w:hAnsi="Formular"/>
+          <w:b w:val="0"/>
+          <w:bCs w:val="0"/>
+          <w:color w:val="212529"/>
+          <w:sz w:val="24"/>
+          <w:szCs w:val="24"/>
+        </w:rPr>
+        <w:t>gt</w:t>
+      </w:r>
+      <w:proofErr w:type="spellEnd"/>
+      <w:r>
+        <w:rPr>
+          <w:rFonts w:ascii="Formular" w:hAnsi="Formular"/>
+          <w:b w:val="0"/>
+          <w:bCs w:val="0"/>
+          <w:color w:val="212529"/>
+          <w:sz w:val="24"/>
+          <w:szCs w:val="24"/>
+        </w:rPr>
+        <w:t xml:space="preserve">   </w:t>
+      </w:r>
+      <w:r>
+        <w:rPr>
+          <w:rFonts w:ascii="Formular" w:hAnsi="Formular"/>
+          <w:b w:val="0"/>
+          <w:bCs w:val="0"/>
+          <w:color w:val="212529"/>
+          <w:sz w:val="24"/>
+          <w:szCs w:val="24"/>
+        </w:rPr>
+        <w:t xml:space="preserve">             </w:t>
+      </w:r>
+      <w:r>
+        <w:rPr>
+          <w:rFonts w:ascii="Formular" w:hAnsi="Formular"/>
+          <w:b w:val="0"/>
+          <w:bCs w:val="0"/>
+          <w:color w:val="212529"/>
+          <w:sz w:val="24"/>
+          <w:szCs w:val="24"/>
+        </w:rPr>
+        <w:t xml:space="preserve">| greater than           </w:t>
+      </w:r>
+    </w:p>
+    <w:p>
+      <w:pPr>
+        <w:pStyle w:val="Heading2"/>
+        <w:shd w:val="clear" w:color="auto" w:fill="FFFFFF"/>
+        <w:rPr>
+          <w:rFonts w:ascii="Formular" w:hAnsi="Formular"/>
+          <w:b w:val="0"/>
+          <w:bCs w:val="0"/>
+          <w:color w:val="212529"/>
+          <w:sz w:val="24"/>
+          <w:szCs w:val="24"/>
+        </w:rPr>
+      </w:pPr>
+      <w:r>
+        <w:rPr>
+          <w:rFonts w:ascii="Formular" w:hAnsi="Formular"/>
+          <w:b w:val="0"/>
+          <w:bCs w:val="0"/>
+          <w:color w:val="212529"/>
+          <w:sz w:val="24"/>
+          <w:szCs w:val="24"/>
+        </w:rPr>
+        <w:t>| -</w:t>
+      </w:r>
+      <w:proofErr w:type="spellStart"/>
+      <w:r>
+        <w:rPr>
+          <w:rFonts w:ascii="Formular" w:hAnsi="Formular"/>
+          <w:b w:val="0"/>
+          <w:bCs w:val="0"/>
+          <w:color w:val="212529"/>
+          <w:sz w:val="24"/>
+          <w:szCs w:val="24"/>
+        </w:rPr>
+        <w:t>lt</w:t>
+      </w:r>
+      <w:proofErr w:type="spellEnd"/>
+      <w:r>
+        <w:rPr>
+          <w:rFonts w:ascii="Formular" w:hAnsi="Formular"/>
+          <w:b w:val="0"/>
+          <w:bCs w:val="0"/>
+          <w:color w:val="212529"/>
+          <w:sz w:val="24"/>
+          <w:szCs w:val="24"/>
+        </w:rPr>
+        <w:t xml:space="preserve">   </w:t>
+      </w:r>
+      <w:r>
+        <w:rPr>
+          <w:rFonts w:ascii="Formular" w:hAnsi="Formular"/>
+          <w:b w:val="0"/>
+          <w:bCs w:val="0"/>
+          <w:color w:val="212529"/>
+          <w:sz w:val="24"/>
+          <w:szCs w:val="24"/>
+        </w:rPr>
+        <w:t xml:space="preserve">              </w:t>
+      </w:r>
+      <w:r>
+        <w:rPr>
+          <w:rFonts w:ascii="Formular" w:hAnsi="Formular"/>
+          <w:b w:val="0"/>
+          <w:bCs w:val="0"/>
+          <w:color w:val="212529"/>
+          <w:sz w:val="24"/>
+          <w:szCs w:val="24"/>
+        </w:rPr>
+        <w:t xml:space="preserve">| less than              </w:t>
+      </w:r>
+    </w:p>
+    <w:p>
+      <w:pPr>
+        <w:pStyle w:val="Heading2"/>
+        <w:shd w:val="clear" w:color="auto" w:fill="FFFFFF"/>
+        <w:rPr>
+          <w:rFonts w:ascii="Formular" w:hAnsi="Formular"/>
+          <w:b w:val="0"/>
+          <w:bCs w:val="0"/>
+          <w:color w:val="212529"/>
+          <w:sz w:val="24"/>
+          <w:szCs w:val="24"/>
+        </w:rPr>
+      </w:pPr>
+      <w:r>
+        <w:rPr>
+          <w:rFonts w:ascii="Formular" w:hAnsi="Formular"/>
+          <w:b w:val="0"/>
+          <w:bCs w:val="0"/>
+          <w:color w:val="212529"/>
+          <w:sz w:val="24"/>
+          <w:szCs w:val="24"/>
+        </w:rPr>
+        <w:t>| -</w:t>
+      </w:r>
+      <w:proofErr w:type="spellStart"/>
+      <w:r>
+        <w:rPr>
+          <w:rFonts w:ascii="Formular" w:hAnsi="Formular"/>
+          <w:b w:val="0"/>
+          <w:bCs w:val="0"/>
+          <w:color w:val="212529"/>
+          <w:sz w:val="24"/>
+          <w:szCs w:val="24"/>
+        </w:rPr>
+        <w:t>ge</w:t>
+      </w:r>
+      <w:proofErr w:type="spellEnd"/>
+      <w:r>
+        <w:rPr>
+          <w:rFonts w:ascii="Formular" w:hAnsi="Formular"/>
+          <w:b w:val="0"/>
+          <w:bCs w:val="0"/>
+          <w:color w:val="212529"/>
+          <w:sz w:val="24"/>
+          <w:szCs w:val="24"/>
+        </w:rPr>
+        <w:t xml:space="preserve">   </w:t>
+      </w:r>
+      <w:r>
+        <w:rPr>
+          <w:rFonts w:ascii="Formular" w:hAnsi="Formular"/>
+          <w:b w:val="0"/>
+          <w:bCs w:val="0"/>
+          <w:color w:val="212529"/>
+          <w:sz w:val="24"/>
+          <w:szCs w:val="24"/>
+        </w:rPr>
+        <w:t xml:space="preserve">            </w:t>
+      </w:r>
+      <w:r>
+        <w:rPr>
+          <w:rFonts w:ascii="Formular" w:hAnsi="Formular"/>
+          <w:b w:val="0"/>
+          <w:bCs w:val="0"/>
+          <w:color w:val="212529"/>
+          <w:sz w:val="24"/>
+          <w:szCs w:val="24"/>
+        </w:rPr>
+        <w:t xml:space="preserve">| greater than or equal  </w:t>
+      </w:r>
+    </w:p>
+    <w:p>
+      <w:pPr>
+        <w:pStyle w:val="Heading2"/>
+        <w:shd w:val="clear" w:color="auto" w:fill="FFFFFF"/>
+        <w:rPr>
+          <w:rFonts w:ascii="Formular" w:hAnsi="Formular"/>
+          <w:b w:val="0"/>
+          <w:bCs w:val="0"/>
+          <w:color w:val="212529"/>
+          <w:sz w:val="24"/>
+          <w:szCs w:val="24"/>
+        </w:rPr>
+      </w:pPr>
+      <w:r>
+        <w:rPr>
+          <w:rFonts w:ascii="Formular" w:hAnsi="Formular"/>
+          <w:b w:val="0"/>
+          <w:bCs w:val="0"/>
+          <w:color w:val="212529"/>
+          <w:sz w:val="24"/>
+          <w:szCs w:val="24"/>
+        </w:rPr>
+        <w:t xml:space="preserve">| -le   </w:t>
+      </w:r>
+      <w:r>
+        <w:rPr>
+          <w:rFonts w:ascii="Formular" w:hAnsi="Formular"/>
+          <w:b w:val="0"/>
+          <w:bCs w:val="0"/>
+          <w:color w:val="212529"/>
+          <w:sz w:val="24"/>
+          <w:szCs w:val="24"/>
+        </w:rPr>
+        <w:t xml:space="preserve">             </w:t>
+      </w:r>
+      <w:r>
+        <w:rPr>
+          <w:rFonts w:ascii="Formular" w:hAnsi="Formular"/>
+          <w:b w:val="0"/>
+          <w:bCs w:val="0"/>
+          <w:color w:val="212529"/>
+          <w:sz w:val="24"/>
+          <w:szCs w:val="24"/>
+        </w:rPr>
+        <w:t xml:space="preserve">| less than or equal     </w:t>
+      </w:r>
+    </w:p>
+    <w:p>
+      <w:pPr>
+        <w:pStyle w:val="Heading2"/>
+        <w:shd w:val="clear" w:color="auto" w:fill="FFFFFF"/>
+        <w:rPr>
+          <w:rFonts w:ascii="Formular" w:hAnsi="Formular"/>
+          <w:b w:val="0"/>
+          <w:bCs w:val="0"/>
+          <w:color w:val="212529"/>
+          <w:sz w:val="24"/>
+          <w:szCs w:val="24"/>
+        </w:rPr>
+      </w:pPr>
+      <w:r>
+        <w:rPr>
+          <w:rFonts w:ascii="Formular" w:hAnsi="Formular"/>
+          <w:b w:val="0"/>
+          <w:bCs w:val="0"/>
+          <w:color w:val="212529"/>
+          <w:sz w:val="24"/>
+          <w:szCs w:val="24"/>
+        </w:rPr>
+        <w:br w:type="textWrapping" w:clear="all"/>
+      </w:r>
+      <w:r>
+        <w:rPr>
+          <w:rFonts w:ascii="Formular" w:hAnsi="Formular"/>
+          <w:b w:val="0"/>
+          <w:bCs w:val="0"/>
+          <w:color w:val="212529"/>
+          <w:sz w:val="24"/>
+          <w:szCs w:val="24"/>
+        </w:rPr>
+        <w:t xml:space="preserve">| =    </w:t>
+      </w:r>
+      <w:r>
+        <w:rPr>
+          <w:rFonts w:ascii="Formular" w:hAnsi="Formular"/>
+          <w:b w:val="0"/>
+          <w:bCs w:val="0"/>
+          <w:color w:val="212529"/>
+          <w:sz w:val="24"/>
+          <w:szCs w:val="24"/>
+        </w:rPr>
+        <w:t xml:space="preserve">               </w:t>
+      </w:r>
+      <w:r>
+        <w:rPr>
+          <w:rFonts w:ascii="Formular" w:hAnsi="Formular"/>
+          <w:b w:val="0"/>
+          <w:bCs w:val="0"/>
+          <w:color w:val="212529"/>
+          <w:sz w:val="24"/>
+          <w:szCs w:val="24"/>
+        </w:rPr>
+        <w:t xml:space="preserve">| equal            </w:t>
+      </w:r>
+    </w:p>
+    <w:p>
+      <w:pPr>
+        <w:pStyle w:val="Heading2"/>
+        <w:shd w:val="clear" w:color="auto" w:fill="FFFFFF"/>
+        <w:rPr>
+          <w:rFonts w:ascii="Formular" w:hAnsi="Formular"/>
+          <w:b w:val="0"/>
+          <w:bCs w:val="0"/>
+          <w:color w:val="212529"/>
+          <w:sz w:val="24"/>
+          <w:szCs w:val="24"/>
+        </w:rPr>
+      </w:pPr>
+      <w:proofErr w:type="gramStart"/>
+      <w:r>
+        <w:rPr>
+          <w:rFonts w:ascii="Formular" w:hAnsi="Formular"/>
+          <w:b w:val="0"/>
+          <w:bCs w:val="0"/>
+          <w:color w:val="212529"/>
+          <w:sz w:val="24"/>
+          <w:szCs w:val="24"/>
+        </w:rPr>
+        <w:t>| !</w:t>
+      </w:r>
+      <w:proofErr w:type="gramEnd"/>
+      <w:r>
+        <w:rPr>
+          <w:rFonts w:ascii="Formular" w:hAnsi="Formular"/>
+          <w:b w:val="0"/>
+          <w:bCs w:val="0"/>
+          <w:color w:val="212529"/>
+          <w:sz w:val="24"/>
+          <w:szCs w:val="24"/>
+        </w:rPr>
+        <w:t xml:space="preserve">=   </w:t>
+      </w:r>
+      <w:r>
+        <w:rPr>
+          <w:rFonts w:ascii="Formular" w:hAnsi="Formular"/>
+          <w:b w:val="0"/>
+          <w:bCs w:val="0"/>
+          <w:color w:val="212529"/>
+          <w:sz w:val="24"/>
+          <w:szCs w:val="24"/>
+        </w:rPr>
+        <w:t xml:space="preserve">               </w:t>
+      </w:r>
+      <w:r>
+        <w:rPr>
+          <w:rFonts w:ascii="Formular" w:hAnsi="Formular"/>
+          <w:b w:val="0"/>
+          <w:bCs w:val="0"/>
+          <w:color w:val="212529"/>
+          <w:sz w:val="24"/>
+          <w:szCs w:val="24"/>
+        </w:rPr>
+        <w:t xml:space="preserve">| not equal        </w:t>
+      </w:r>
+    </w:p>
+    <w:p>
+      <w:pPr>
+        <w:pStyle w:val="Heading2"/>
+        <w:shd w:val="clear" w:color="auto" w:fill="FFFFFF"/>
+        <w:rPr>
+          <w:rFonts w:ascii="Formular" w:hAnsi="Formular"/>
+          <w:b w:val="0"/>
+          <w:bCs w:val="0"/>
+          <w:color w:val="212529"/>
+          <w:sz w:val="24"/>
+          <w:szCs w:val="24"/>
+        </w:rPr>
+      </w:pPr>
+      <w:r>
+        <w:rPr>
+          <w:rFonts w:ascii="Formular" w:hAnsi="Formular"/>
+          <w:b w:val="0"/>
+          <w:bCs w:val="0"/>
+          <w:color w:val="212529"/>
+          <w:sz w:val="24"/>
+          <w:szCs w:val="24"/>
+        </w:rPr>
+        <w:t xml:space="preserve">| -z  </w:t>
+      </w:r>
+      <w:r>
+        <w:rPr>
+          <w:rFonts w:ascii="Formular" w:hAnsi="Formular"/>
+          <w:b w:val="0"/>
+          <w:bCs w:val="0"/>
+          <w:color w:val="212529"/>
+          <w:sz w:val="24"/>
+          <w:szCs w:val="24"/>
+        </w:rPr>
+        <w:t xml:space="preserve">               </w:t>
+      </w:r>
+      <w:r>
+        <w:rPr>
+          <w:rFonts w:ascii="Formular" w:hAnsi="Formular"/>
+          <w:b w:val="0"/>
+          <w:bCs w:val="0"/>
+          <w:color w:val="212529"/>
+          <w:sz w:val="24"/>
+          <w:szCs w:val="24"/>
+        </w:rPr>
+        <w:t xml:space="preserve"> | Empty string     </w:t>
       </w:r>
     </w:p>
     <w:p>
@@ -4253,77 +4645,33 @@
           <w:rFonts w:ascii="Formular" w:hAnsi="Formular"/>
           <w:b w:val="0"/>
           <w:bCs w:val="0"/>
-          <w:noProof/>
-          <w:color w:val="212529"/>
-          <w:sz w:val="24"/>
-          <w:szCs w:val="24"/>
-        </w:rPr>
-        <w:drawing>
-          <wp:anchor distT="0" distB="0" distL="114300" distR="114300" simplePos="0" relativeHeight="251658240" behindDoc="0" locked="0" layoutInCell="1" allowOverlap="1" wp14:anchorId="26312FDC" wp14:editId="0E50EC68">
-            <wp:simplePos x="0" y="0"/>
-            <wp:positionH relativeFrom="column">
-              <wp:posOffset>15240</wp:posOffset>
-            </wp:positionH>
-            <wp:positionV relativeFrom="paragraph">
-              <wp:posOffset>6985</wp:posOffset>
-            </wp:positionV>
-            <wp:extent cx="2842260" cy="2680335"/>
-            <wp:effectExtent l="0" t="0" r="0" b="5715"/>
-            <wp:wrapSquare wrapText="bothSides"/>
-            <wp:docPr id="1" name="Picture 1"/>
-            <wp:cNvGraphicFramePr>
-              <a:graphicFrameLocks xmlns:a="http://schemas.openxmlformats.org/drawingml/2006/main" noChangeAspect="1"/>
-            </wp:cNvGraphicFramePr>
-            <a:graphic xmlns:a="http://schemas.openxmlformats.org/drawingml/2006/main">
-              <a:graphicData uri="http://schemas.openxmlformats.org/drawingml/2006/picture">
-                <pic:pic xmlns:pic="http://schemas.openxmlformats.org/drawingml/2006/picture">
-                  <pic:nvPicPr>
-                    <pic:cNvPr id="1" name="Picture 1"/>
-                    <pic:cNvPicPr/>
-                  </pic:nvPicPr>
-                  <pic:blipFill>
-                    <a:blip r:embed="rId5">
-                      <a:extLst>
-                        <a:ext uri="{28A0092B-C50C-407E-A947-70E740481C1C}">
-                          <a14:useLocalDpi xmlns:a14="http://schemas.microsoft.com/office/drawing/2010/main" val="0"/>
-                        </a:ext>
-                      </a:extLst>
-                    </a:blip>
-                    <a:stretch>
-                      <a:fillRect/>
-                    </a:stretch>
-                  </pic:blipFill>
-                  <pic:spPr>
-                    <a:xfrm>
-                      <a:off x="0" y="0"/>
-                      <a:ext cx="2842260" cy="2680335"/>
-                    </a:xfrm>
-                    <a:prstGeom prst="rect">
-                      <a:avLst/>
-                    </a:prstGeom>
-                  </pic:spPr>
-                </pic:pic>
-              </a:graphicData>
-            </a:graphic>
-            <wp14:sizeRelH relativeFrom="margin">
-              <wp14:pctWidth>0</wp14:pctWidth>
-            </wp14:sizeRelH>
-            <wp14:sizeRelV relativeFrom="margin">
-              <wp14:pctHeight>0</wp14:pctHeight>
-            </wp14:sizeRelV>
-          </wp:anchor>
-        </w:drawing>
-      </w:r>
-      <w:r>
-        <w:rPr>
-          <w:rFonts w:ascii="Formular" w:hAnsi="Formular"/>
-          <w:b w:val="0"/>
-          <w:bCs w:val="0"/>
-          <w:color w:val="212529"/>
-          <w:sz w:val="24"/>
-          <w:szCs w:val="24"/>
-        </w:rPr>
-        <w:br w:type="textWrapping" w:clear="all"/>
+          <w:color w:val="212529"/>
+          <w:sz w:val="24"/>
+          <w:szCs w:val="24"/>
+        </w:rPr>
+        <w:t xml:space="preserve">| -n  </w:t>
+      </w:r>
+      <w:r>
+        <w:rPr>
+          <w:rFonts w:ascii="Formular" w:hAnsi="Formular"/>
+          <w:b w:val="0"/>
+          <w:bCs w:val="0"/>
+          <w:color w:val="212529"/>
+          <w:sz w:val="24"/>
+          <w:szCs w:val="24"/>
+        </w:rPr>
+        <w:t xml:space="preserve">              </w:t>
+      </w:r>
+      <w:r>
+        <w:rPr>
+          <w:rFonts w:ascii="Formular" w:hAnsi="Formular"/>
+          <w:b w:val="0"/>
+          <w:bCs w:val="0"/>
+          <w:color w:val="212529"/>
+          <w:sz w:val="24"/>
+          <w:szCs w:val="24"/>
+        </w:rPr>
+        <w:t xml:space="preserve"> | Not empty string </w:t>
       </w:r>
     </w:p>
     <w:p>
@@ -4422,7 +4770,7 @@
         <v:path o:extrusionok="f" gradientshapeok="t" o:connecttype="rect"/>
         <o:lock v:ext="edit" aspectratio="t"/>
       </v:shapetype>
-      <v:shape id="_x0000_i1089" type="#_x0000_t75" style="width:11.4pt;height:11.4pt" o:bullet="t">
+      <v:shape id="_x0000_i1083" type="#_x0000_t75" style="width:11.4pt;height:11.4pt" o:bullet="t">
         <v:imagedata r:id="rId1" o:title="msoB268"/>
       </v:shape>
     </w:pict>

</xml_diff>